<commit_message>
Move Assets & Door Base
- Door Doesnt work on overlap
- Updates to plan Doc
</commit_message>
<xml_diff>
--- a/The Plan.docx
+++ b/The Plan.docx
@@ -10,6 +10,8 @@
           <w:szCs w:val="36"/>
         </w:rPr>
       </w:pPr>
+      <w:bookmarkStart w:id="0" w:name="_Hlk149736987"/>
+      <w:bookmarkEnd w:id="0"/>
     </w:p>
     <w:p>
       <w:pPr>
@@ -27,7 +29,7 @@
           <w:sz w:val="36"/>
           <w:szCs w:val="36"/>
         </w:rPr>
-        <w:t>Post 5</w:t>
+        <w:t>s014088m C++ For Engines Technical Design Doc</w:t>
       </w:r>
       <w:r>
         <w:rPr>
@@ -94,7 +96,7 @@
           <w:i w:val="0"/>
           <w:iCs w:val="0"/>
         </w:rPr>
-        <w:t xml:space="preserve">The idea of this game is going to be a platformer with a speedrun element, each level is going to have a set time that the player has to complete it within, medals will be awarded for time completion and score in a level. </w:t>
+        <w:t xml:space="preserve">The idea of this game is going to be a platformer with a speedrun element, each level is going to have a set time that the player has to complete it within, </w:t>
       </w:r>
       <w:r>
         <w:rPr>
@@ -102,8 +104,7 @@
           <w:i w:val="0"/>
           <w:iCs w:val="0"/>
         </w:rPr>
-        <w:br/>
-        <w:t>Gold – Fastest time</w:t>
+        <w:t xml:space="preserve">medals </w:t>
       </w:r>
       <w:r>
         <w:rPr>
@@ -111,8 +112,7 @@
           <w:i w:val="0"/>
           <w:iCs w:val="0"/>
         </w:rPr>
-        <w:tab/>
-        <w:t>-</w:t>
+        <w:t xml:space="preserve">will be awarded for time completion and </w:t>
       </w:r>
       <w:r>
         <w:rPr>
@@ -120,8 +120,7 @@
           <w:i w:val="0"/>
           <w:iCs w:val="0"/>
         </w:rPr>
-        <w:tab/>
-        <w:t>3 Trophies</w:t>
+        <w:t xml:space="preserve">trophies for </w:t>
       </w:r>
       <w:r>
         <w:rPr>
@@ -129,8 +128,7 @@
           <w:i w:val="0"/>
           <w:iCs w:val="0"/>
         </w:rPr>
-        <w:br/>
-        <w:t xml:space="preserve">Silver – Faster Time </w:t>
+        <w:t xml:space="preserve">score in a level. </w:t>
       </w:r>
       <w:r>
         <w:rPr>
@@ -138,8 +136,8 @@
           <w:i w:val="0"/>
           <w:iCs w:val="0"/>
         </w:rPr>
-        <w:tab/>
-        <w:t>-</w:t>
+        <w:br/>
+        <w:t>Gold – Fastest time</w:t>
       </w:r>
       <w:r>
         <w:rPr>
@@ -148,7 +146,7 @@
           <w:iCs w:val="0"/>
         </w:rPr>
         <w:tab/>
-        <w:t>2 Trophies</w:t>
+        <w:t>-</w:t>
       </w:r>
       <w:r>
         <w:rPr>
@@ -156,17 +154,17 @@
           <w:i w:val="0"/>
           <w:iCs w:val="0"/>
         </w:rPr>
-        <w:br/>
-        <w:t>Bronze – Fast Time</w:t>
+        <w:tab/>
+        <w:t>3</w:t>
       </w:r>
       <w:r>
         <w:rPr>
           <w:rStyle w:val="Emphasis"/>
           <w:i w:val="0"/>
           <w:iCs w:val="0"/>
-        </w:rPr>
-        <w:tab/>
-        <w:t>-</w:t>
+          <w:vertAlign w:val="superscript"/>
+        </w:rPr>
+        <w:t>rd</w:t>
       </w:r>
       <w:r>
         <w:rPr>
@@ -174,16 +172,172 @@
           <w:i w:val="0"/>
           <w:iCs w:val="0"/>
         </w:rPr>
+        <w:t xml:space="preserve"> </w:t>
+      </w:r>
+      <w:r>
+        <w:rPr>
+          <w:rStyle w:val="Emphasis"/>
+          <w:i w:val="0"/>
+          <w:iCs w:val="0"/>
+        </w:rPr>
+        <w:t>Troph</w:t>
+      </w:r>
+      <w:r>
+        <w:rPr>
+          <w:rStyle w:val="Emphasis"/>
+          <w:i w:val="0"/>
+          <w:iCs w:val="0"/>
+        </w:rPr>
+        <w:t>y – Hidden Collectable</w:t>
+      </w:r>
+      <w:r>
+        <w:rPr>
+          <w:rStyle w:val="Emphasis"/>
+          <w:i w:val="0"/>
+          <w:iCs w:val="0"/>
+        </w:rPr>
+        <w:br/>
+        <w:t xml:space="preserve">Silver – Faster Time </w:t>
+      </w:r>
+      <w:r>
+        <w:rPr>
+          <w:rStyle w:val="Emphasis"/>
+          <w:i w:val="0"/>
+          <w:iCs w:val="0"/>
+        </w:rPr>
         <w:tab/>
-        <w:t>1 Trophy</w:t>
-      </w:r>
-    </w:p>
-    <w:p>
-      <w:r>
-        <w:t>The player will use their movement mechanics to traverse the environment to press buttons, collect trophies and unlock the door to progress to the next stage. Stopping the player from exiting the room is going to be various AI that will charge, shoot, and chase the player to stop them from achieving their goal.</w:t>
-      </w:r>
-      <w:r>
-        <w:t xml:space="preserve"> This was inspired by the progression style of portal having levelled systems and the movement of Titanfall.</w:t>
+        <w:t>-</w:t>
+      </w:r>
+      <w:r>
+        <w:rPr>
+          <w:rStyle w:val="Emphasis"/>
+          <w:i w:val="0"/>
+          <w:iCs w:val="0"/>
+        </w:rPr>
+        <w:tab/>
+        <w:t>2</w:t>
+      </w:r>
+      <w:r>
+        <w:rPr>
+          <w:rStyle w:val="Emphasis"/>
+          <w:i w:val="0"/>
+          <w:iCs w:val="0"/>
+          <w:vertAlign w:val="superscript"/>
+        </w:rPr>
+        <w:t>nd</w:t>
+      </w:r>
+      <w:r>
+        <w:rPr>
+          <w:rStyle w:val="Emphasis"/>
+          <w:i w:val="0"/>
+          <w:iCs w:val="0"/>
+        </w:rPr>
+        <w:t xml:space="preserve"> Troph</w:t>
+      </w:r>
+      <w:r>
+        <w:rPr>
+          <w:rStyle w:val="Emphasis"/>
+          <w:i w:val="0"/>
+          <w:iCs w:val="0"/>
+        </w:rPr>
+        <w:t>y – Deaths</w:t>
+      </w:r>
+      <w:r>
+        <w:rPr>
+          <w:rStyle w:val="Emphasis"/>
+          <w:i w:val="0"/>
+          <w:iCs w:val="0"/>
+        </w:rPr>
+        <w:br/>
+        <w:t>Bronze – Fast Time</w:t>
+      </w:r>
+      <w:r>
+        <w:rPr>
+          <w:rStyle w:val="Emphasis"/>
+          <w:i w:val="0"/>
+          <w:iCs w:val="0"/>
+        </w:rPr>
+        <w:tab/>
+        <w:t>-</w:t>
+      </w:r>
+      <w:r>
+        <w:rPr>
+          <w:rStyle w:val="Emphasis"/>
+          <w:i w:val="0"/>
+          <w:iCs w:val="0"/>
+        </w:rPr>
+        <w:tab/>
+        <w:t>1</w:t>
+      </w:r>
+      <w:r>
+        <w:rPr>
+          <w:rStyle w:val="Emphasis"/>
+          <w:i w:val="0"/>
+          <w:iCs w:val="0"/>
+          <w:vertAlign w:val="superscript"/>
+        </w:rPr>
+        <w:t>st</w:t>
+      </w:r>
+      <w:r>
+        <w:rPr>
+          <w:rStyle w:val="Emphasis"/>
+          <w:i w:val="0"/>
+          <w:iCs w:val="0"/>
+        </w:rPr>
+        <w:t xml:space="preserve"> Trophy – Score Threshold</w:t>
+      </w:r>
+    </w:p>
+    <w:p>
+      <w:r>
+        <w:t>The player will use their movement mechanics to traverse the environment to press buttons, collect</w:t>
+      </w:r>
+      <w:r>
+        <w:t xml:space="preserve"> items</w:t>
+      </w:r>
+      <w:r>
+        <w:t xml:space="preserve"> and unlock the </w:t>
+      </w:r>
+      <w:r>
+        <w:t xml:space="preserve">final </w:t>
+      </w:r>
+      <w:r>
+        <w:t xml:space="preserve">door to progress to the next stage. Stopping the player from exiting the room </w:t>
+      </w:r>
+      <w:r>
+        <w:t xml:space="preserve">will </w:t>
+      </w:r>
+      <w:r>
+        <w:t>be various AI that charge, shoot, and chase the player to stop them from achieving their goal.</w:t>
+      </w:r>
+      <w:r>
+        <w:t xml:space="preserve"> This </w:t>
+      </w:r>
+      <w:r>
+        <w:t>level-based</w:t>
+      </w:r>
+      <w:r>
+        <w:t xml:space="preserve"> </w:t>
+      </w:r>
+      <w:r>
+        <w:t xml:space="preserve">progression </w:t>
+      </w:r>
+      <w:r>
+        <w:t xml:space="preserve">was inspired by </w:t>
+      </w:r>
+      <w:r>
+        <w:t>portal having levelled systems and the movement</w:t>
+      </w:r>
+      <w:r>
+        <w:t xml:space="preserve"> mechanics</w:t>
+      </w:r>
+      <w:r>
+        <w:t xml:space="preserve"> of Titanfall</w:t>
+      </w:r>
+      <w:r>
+        <w:t xml:space="preserve"> &amp; Ghost runner for the mechanics I want to implement</w:t>
+      </w:r>
+      <w:r>
+        <w:t>.</w:t>
       </w:r>
     </w:p>
     <w:p>
@@ -204,7 +358,27 @@
           <w:szCs w:val="24"/>
           <w:u w:val="single"/>
         </w:rPr>
-        <w:t>New Added movement mechanics</w:t>
+        <w:t xml:space="preserve">New </w:t>
+      </w:r>
+      <w:r>
+        <w:rPr>
+          <w:b/>
+          <w:bCs/>
+          <w:sz w:val="24"/>
+          <w:szCs w:val="24"/>
+          <w:u w:val="single"/>
+        </w:rPr>
+        <w:t>M</w:t>
+      </w:r>
+      <w:r>
+        <w:rPr>
+          <w:b/>
+          <w:bCs/>
+          <w:sz w:val="24"/>
+          <w:szCs w:val="24"/>
+          <w:u w:val="single"/>
+        </w:rPr>
+        <w:t>ovement mechanics</w:t>
       </w:r>
     </w:p>
     <w:p>
@@ -223,6 +397,10 @@
         <w:br/>
         <w:t>- Limited Usage</w:t>
       </w:r>
+      <w:r>
+        <w:br/>
+        <w:t>- Can be chained with other dashes movement techniques.</w:t>
+      </w:r>
     </w:p>
     <w:p>
       <w:r>
@@ -253,6 +431,11 @@
       </w:r>
     </w:p>
     <w:p>
+      <w:pPr>
+        <w:rPr>
+          <w:noProof/>
+        </w:rPr>
+      </w:pPr>
       <w:r>
         <w:t>Wall Run</w:t>
       </w:r>
@@ -279,14 +462,18 @@
       <w:r>
         <w:t>wall.</w:t>
       </w:r>
-    </w:p>
-    <w:p>
       <w:r>
         <w:rPr>
           <w:noProof/>
         </w:rPr>
+        <w:t xml:space="preserve"> </w:t>
+      </w:r>
+      <w:r>
+        <w:rPr>
+          <w:noProof/>
+        </w:rPr>
         <w:drawing>
-          <wp:inline distT="0" distB="0" distL="0" distR="0" wp14:anchorId="21F2683E" wp14:editId="6886852B">
+          <wp:inline distT="0" distB="0" distL="0" distR="0" wp14:anchorId="1952C098" wp14:editId="11131D64">
             <wp:extent cx="5731510" cy="4834890"/>
             <wp:effectExtent l="0" t="0" r="2540" b="3810"/>
             <wp:docPr id="1876861963" name="Picture 1" descr="A screenshot of a computer&#10;&#10;Description automatically generated"/>
@@ -341,83 +528,116 @@
           <w:u w:val="single"/>
         </w:rPr>
         <w:lastRenderedPageBreak/>
+        <w:t>Enemies</w:t>
+      </w:r>
+    </w:p>
+    <w:p>
+      <w:r>
+        <w:t>Patrol AI</w:t>
+      </w:r>
+      <w:r>
+        <w:br/>
+        <w:t>- Walks Around and Looks for the player</w:t>
+      </w:r>
+      <w:r>
+        <w:br/>
+        <w:t>- Specific route it follows</w:t>
+      </w:r>
+      <w:r>
+        <w:br/>
+        <w:t>- Spots player visually</w:t>
+      </w:r>
+      <w:r>
+        <w:br/>
+        <w:t>- Rotates towards the player and runs at them</w:t>
+      </w:r>
+      <w:r>
+        <w:br/>
+        <w:t>- If they are already at the player, it will attack them</w:t>
+      </w:r>
+    </w:p>
+    <w:p>
+      <w:r>
+        <w:rPr>
+          <w:noProof/>
+        </w:rPr>
+        <w:drawing>
+          <wp:inline distT="0" distB="0" distL="0" distR="0" wp14:anchorId="20B9A470" wp14:editId="5A886FF6">
+            <wp:extent cx="5731510" cy="5394960"/>
+            <wp:effectExtent l="0" t="0" r="2540" b="0"/>
+            <wp:docPr id="174393627" name="Picture 1" descr="A diagram of a game&#10;&#10;Description automatically generated"/>
+            <wp:cNvGraphicFramePr>
+              <a:graphicFrameLocks xmlns:a="http://schemas.openxmlformats.org/drawingml/2006/main" noChangeAspect="1"/>
+            </wp:cNvGraphicFramePr>
+            <a:graphic xmlns:a="http://schemas.openxmlformats.org/drawingml/2006/main">
+              <a:graphicData uri="http://schemas.openxmlformats.org/drawingml/2006/picture">
+                <pic:pic xmlns:pic="http://schemas.openxmlformats.org/drawingml/2006/picture">
+                  <pic:nvPicPr>
+                    <pic:cNvPr id="174393627" name="Picture 1" descr="A diagram of a game&#10;&#10;Description automatically generated"/>
+                    <pic:cNvPicPr/>
+                  </pic:nvPicPr>
+                  <pic:blipFill>
+                    <a:blip r:embed="rId6"/>
+                    <a:stretch>
+                      <a:fillRect/>
+                    </a:stretch>
+                  </pic:blipFill>
+                  <pic:spPr>
+                    <a:xfrm>
+                      <a:off x="0" y="0"/>
+                      <a:ext cx="5731510" cy="5394960"/>
+                    </a:xfrm>
+                    <a:prstGeom prst="rect">
+                      <a:avLst/>
+                    </a:prstGeom>
+                  </pic:spPr>
+                </pic:pic>
+              </a:graphicData>
+            </a:graphic>
+          </wp:inline>
+        </w:drawing>
+      </w:r>
+    </w:p>
+    <w:p>
+      <w:r>
+        <w:t>Run &amp; Explode AI</w:t>
+      </w:r>
+      <w:r>
+        <w:br/>
+      </w:r>
+    </w:p>
+    <w:p>
+      <w:r>
+        <w:t>Automated Turret</w:t>
+      </w:r>
+    </w:p>
+    <w:p>
+      <w:r>
+        <w:t>Automated Follow Turret</w:t>
+      </w:r>
+    </w:p>
+    <w:p>
+      <w:r>
         <w:br w:type="page"/>
       </w:r>
     </w:p>
+    <w:p/>
     <w:p>
       <w:pPr>
         <w:rPr>
           <w:b/>
-          <w:bCs/>
           <w:sz w:val="24"/>
           <w:szCs w:val="24"/>
           <w:u w:val="single"/>
         </w:rPr>
       </w:pPr>
-    </w:p>
-    <w:p>
-      <w:pPr>
+      <w:r>
         <w:rPr>
           <w:b/>
-          <w:bCs/>
           <w:sz w:val="24"/>
           <w:szCs w:val="24"/>
           <w:u w:val="single"/>
         </w:rPr>
-      </w:pPr>
-      <w:r>
-        <w:rPr>
-          <w:b/>
-          <w:bCs/>
-          <w:sz w:val="24"/>
-          <w:szCs w:val="24"/>
-          <w:u w:val="single"/>
-        </w:rPr>
-        <w:t>Enemies</w:t>
-      </w:r>
-    </w:p>
-    <w:p>
-      <w:r>
-        <w:t>Patrol AI</w:t>
-      </w:r>
-    </w:p>
-    <w:p>
-      <w:r>
-        <w:t>Run &amp; Explode AI</w:t>
-      </w:r>
-    </w:p>
-    <w:p>
-      <w:r>
-        <w:t>Automated Turret</w:t>
-      </w:r>
-    </w:p>
-    <w:p>
-      <w:r>
-        <w:t>Automated Follow Turret</w:t>
-      </w:r>
-    </w:p>
-    <w:p>
-      <w:r>
-        <w:br w:type="page"/>
-      </w:r>
-    </w:p>
-    <w:p/>
-    <w:p>
-      <w:pPr>
-        <w:rPr>
-          <w:b/>
-          <w:sz w:val="24"/>
-          <w:szCs w:val="24"/>
-          <w:u w:val="single"/>
-        </w:rPr>
-      </w:pPr>
-      <w:r>
-        <w:rPr>
-          <w:b/>
-          <w:sz w:val="24"/>
-          <w:szCs w:val="24"/>
-          <w:u w:val="single"/>
-        </w:rPr>
         <w:t>Weapons</w:t>
       </w:r>
     </w:p>
@@ -437,6 +657,87 @@
         </w:rPr>
         <w:t>General</w:t>
       </w:r>
+      <w:r>
+        <w:rPr>
+          <w:bCs/>
+          <w:sz w:val="24"/>
+          <w:szCs w:val="24"/>
+        </w:rPr>
+        <w:t xml:space="preserve"> - (Data Table Information)</w:t>
+      </w:r>
+      <w:r>
+        <w:rPr>
+          <w:bCs/>
+          <w:sz w:val="24"/>
+          <w:szCs w:val="24"/>
+        </w:rPr>
+        <w:br/>
+        <w:t>Using a Data Table will allow for me to create many guns with minimal requirement of creating class</w:t>
+      </w:r>
+      <w:r>
+        <w:rPr>
+          <w:bCs/>
+          <w:sz w:val="24"/>
+          <w:szCs w:val="24"/>
+        </w:rPr>
+        <w:t>es, this allows me to spawn either a hit scan weapon or a projectile then have any data inserted via data table as to save on memory</w:t>
+      </w:r>
+      <w:r>
+        <w:rPr>
+          <w:bCs/>
+          <w:sz w:val="24"/>
+          <w:szCs w:val="24"/>
+        </w:rPr>
+        <w:t xml:space="preserve">, </w:t>
+      </w:r>
+      <w:r>
+        <w:rPr>
+          <w:bCs/>
+          <w:sz w:val="24"/>
+          <w:szCs w:val="24"/>
+        </w:rPr>
+        <w:t xml:space="preserve">this </w:t>
+      </w:r>
+      <w:r>
+        <w:rPr>
+          <w:bCs/>
+          <w:sz w:val="24"/>
+          <w:szCs w:val="24"/>
+        </w:rPr>
+        <w:t>also centrally stores all the data stats for each gun</w:t>
+      </w:r>
+      <w:r>
+        <w:rPr>
+          <w:bCs/>
+          <w:sz w:val="24"/>
+          <w:szCs w:val="24"/>
+        </w:rPr>
+        <w:t xml:space="preserve"> which can help with balancing the weapons </w:t>
+      </w:r>
+      <w:r>
+        <w:rPr>
+          <w:bCs/>
+          <w:sz w:val="24"/>
+          <w:szCs w:val="24"/>
+        </w:rPr>
+        <w:t>within excel</w:t>
+      </w:r>
+      <w:r>
+        <w:rPr>
+          <w:bCs/>
+          <w:sz w:val="24"/>
+          <w:szCs w:val="24"/>
+        </w:rPr>
+        <w:t xml:space="preserve"> or the editor</w:t>
+      </w:r>
+      <w:r>
+        <w:rPr>
+          <w:bCs/>
+          <w:sz w:val="24"/>
+          <w:szCs w:val="24"/>
+        </w:rPr>
+        <w:t xml:space="preserve">. </w:t>
+      </w:r>
     </w:p>
     <w:p>
       <w:pPr>
@@ -462,7 +763,15 @@
           <w:szCs w:val="24"/>
         </w:rPr>
         <w:br/>
-        <w:t>- Particles</w:t>
+        <w:t>- Particle</w:t>
+      </w:r>
+      <w:r>
+        <w:rPr>
+          <w:bCs/>
+          <w:sz w:val="24"/>
+          <w:szCs w:val="24"/>
+        </w:rPr>
+        <w:t xml:space="preserve"> Spawns on Shoot &amp; Impact</w:t>
       </w:r>
       <w:r>
         <w:rPr>
@@ -482,65 +791,108 @@
         <w:br/>
         <w:t>- Display HUD stats</w:t>
       </w:r>
-    </w:p>
-    <w:p>
-      <w:pPr>
-        <w:rPr>
-          <w:bCs/>
-          <w:sz w:val="24"/>
-          <w:szCs w:val="24"/>
-        </w:rPr>
-      </w:pPr>
-      <w:r>
-        <w:rPr>
-          <w:bCs/>
-          <w:sz w:val="24"/>
-          <w:szCs w:val="24"/>
-        </w:rPr>
-        <w:br/>
-      </w:r>
-      <w:r>
-        <w:rPr>
-          <w:bCs/>
-          <w:sz w:val="24"/>
-          <w:szCs w:val="24"/>
-        </w:rPr>
-        <w:t>Pistol</w:t>
-      </w:r>
-      <w:r>
-        <w:rPr>
-          <w:bCs/>
-          <w:sz w:val="24"/>
-          <w:szCs w:val="24"/>
-        </w:rPr>
-        <w:br/>
-        <w:t>(Its almost what I have currently)</w:t>
-      </w:r>
-    </w:p>
-    <w:p>
-      <w:pPr>
-        <w:rPr>
-          <w:bCs/>
-          <w:sz w:val="24"/>
-          <w:szCs w:val="24"/>
-        </w:rPr>
-      </w:pPr>
-      <w:r>
-        <w:rPr>
-          <w:bCs/>
-          <w:sz w:val="24"/>
-          <w:szCs w:val="24"/>
-        </w:rPr>
-        <w:t>Rocket Launcher</w:t>
-      </w:r>
-      <w:r>
-        <w:rPr>
-          <w:bCs/>
-          <w:sz w:val="24"/>
-          <w:szCs w:val="24"/>
-        </w:rPr>
-        <w:br/>
-        <w:t>-&gt; New Projectile class</w:t>
+      <w:r>
+        <w:rPr>
+          <w:bCs/>
+          <w:sz w:val="24"/>
+          <w:szCs w:val="24"/>
+        </w:rPr>
+        <w:br/>
+        <w:t>- Damage</w:t>
+      </w:r>
+      <w:r>
+        <w:rPr>
+          <w:bCs/>
+          <w:sz w:val="24"/>
+          <w:szCs w:val="24"/>
+        </w:rPr>
+        <w:br/>
+        <w:t>- Reload Speed</w:t>
+      </w:r>
+      <w:r>
+        <w:rPr>
+          <w:bCs/>
+          <w:sz w:val="24"/>
+          <w:szCs w:val="24"/>
+        </w:rPr>
+        <w:br/>
+        <w:t>- Ammo Clip Size</w:t>
+      </w:r>
+      <w:r>
+        <w:rPr>
+          <w:bCs/>
+          <w:sz w:val="24"/>
+          <w:szCs w:val="24"/>
+        </w:rPr>
+        <w:br/>
+        <w:t>- Time Between Shots</w:t>
+      </w:r>
+      <w:r>
+        <w:rPr>
+          <w:bCs/>
+          <w:sz w:val="24"/>
+          <w:szCs w:val="24"/>
+        </w:rPr>
+        <w:br/>
+        <w:t>- Projectile Type</w:t>
+      </w:r>
+      <w:r>
+        <w:rPr>
+          <w:bCs/>
+          <w:sz w:val="24"/>
+          <w:szCs w:val="24"/>
+        </w:rPr>
+        <w:br/>
+        <w:t>- Range</w:t>
+      </w:r>
+    </w:p>
+    <w:p>
+      <w:pPr>
+        <w:rPr>
+          <w:bCs/>
+          <w:sz w:val="24"/>
+          <w:szCs w:val="24"/>
+        </w:rPr>
+      </w:pPr>
+      <w:r>
+        <w:rPr>
+          <w:bCs/>
+          <w:sz w:val="24"/>
+          <w:szCs w:val="24"/>
+        </w:rPr>
+        <w:t>Rocket</w:t>
+      </w:r>
+      <w:r>
+        <w:rPr>
+          <w:bCs/>
+          <w:sz w:val="24"/>
+          <w:szCs w:val="24"/>
+        </w:rPr>
+        <w:t>s –</w:t>
+      </w:r>
+      <w:r>
+        <w:rPr>
+          <w:bCs/>
+          <w:sz w:val="24"/>
+          <w:szCs w:val="24"/>
+        </w:rPr>
+        <w:t xml:space="preserve"> </w:t>
+      </w:r>
+      <w:r>
+        <w:rPr>
+          <w:bCs/>
+          <w:sz w:val="24"/>
+          <w:szCs w:val="24"/>
+        </w:rPr>
+        <w:t>A n</w:t>
+      </w:r>
+      <w:r>
+        <w:rPr>
+          <w:bCs/>
+          <w:sz w:val="24"/>
+          <w:szCs w:val="24"/>
+        </w:rPr>
+        <w:t>ew Projectile class</w:t>
       </w:r>
       <w:r>
         <w:rPr>
@@ -574,7 +926,31 @@
           <w:szCs w:val="24"/>
         </w:rPr>
         <w:tab/>
-        <w:t>- Distance from impact scales damage</w:t>
+        <w:t xml:space="preserve">- Distance from </w:t>
+      </w:r>
+      <w:r>
+        <w:rPr>
+          <w:bCs/>
+          <w:sz w:val="24"/>
+          <w:szCs w:val="24"/>
+        </w:rPr>
+        <w:t xml:space="preserve">explosion </w:t>
+      </w:r>
+      <w:r>
+        <w:rPr>
+          <w:bCs/>
+          <w:sz w:val="24"/>
+          <w:szCs w:val="24"/>
+        </w:rPr>
+        <w:t>impact scales damage</w:t>
+      </w:r>
+      <w:r>
+        <w:rPr>
+          <w:bCs/>
+          <w:sz w:val="24"/>
+          <w:szCs w:val="24"/>
+        </w:rPr>
+        <w:t xml:space="preserve"> down</w:t>
       </w:r>
       <w:r>
         <w:rPr>
@@ -593,41 +969,6 @@
         <w:tab/>
         <w:t>- Applies forces at location for extra gameplay uses (Rocket jumping)</w:t>
       </w:r>
-    </w:p>
-    <w:p>
-      <w:pPr>
-        <w:rPr>
-          <w:bCs/>
-          <w:sz w:val="24"/>
-          <w:szCs w:val="24"/>
-        </w:rPr>
-      </w:pPr>
-      <w:r>
-        <w:rPr>
-          <w:bCs/>
-          <w:sz w:val="24"/>
-          <w:szCs w:val="24"/>
-        </w:rPr>
-        <w:t>Semi Auto</w:t>
-      </w:r>
-      <w:r>
-        <w:rPr>
-          <w:bCs/>
-          <w:sz w:val="24"/>
-          <w:szCs w:val="24"/>
-        </w:rPr>
-        <w:br/>
-        <w:t>-&gt;Timer for fire functions</w:t>
-      </w:r>
-    </w:p>
-    <w:p>
-      <w:pPr>
-        <w:rPr>
-          <w:bCs/>
-          <w:sz w:val="24"/>
-          <w:szCs w:val="24"/>
-        </w:rPr>
-      </w:pPr>
       <w:r>
         <w:rPr>
           <w:bCs/>
@@ -710,6 +1051,14 @@
         </w:rPr>
         <w:t>Proximity</w:t>
       </w:r>
+      <w:r>
+        <w:rPr>
+          <w:bCs/>
+          <w:sz w:val="24"/>
+          <w:szCs w:val="24"/>
+        </w:rPr>
+        <w:t xml:space="preserve"> – Opens when the player gets close to it.</w:t>
+      </w:r>
     </w:p>
     <w:p>
       <w:pPr>
@@ -732,6 +1081,14 @@
         </w:rPr>
         <w:t>Key</w:t>
       </w:r>
+      <w:r>
+        <w:rPr>
+          <w:bCs/>
+          <w:sz w:val="24"/>
+          <w:szCs w:val="24"/>
+        </w:rPr>
+        <w:t xml:space="preserve"> – Required item to open the unlock. </w:t>
+      </w:r>
     </w:p>
     <w:p>
       <w:pPr>
@@ -754,6 +1111,14 @@
         </w:rPr>
         <w:t>Passcode</w:t>
       </w:r>
+      <w:r>
+        <w:rPr>
+          <w:bCs/>
+          <w:sz w:val="24"/>
+          <w:szCs w:val="24"/>
+        </w:rPr>
+        <w:t xml:space="preserve"> – Input a pin number Using UI Widgets to unlock.</w:t>
+      </w:r>
     </w:p>
     <w:p>
       <w:pPr>
@@ -775,6 +1140,14 @@
           <w:szCs w:val="24"/>
         </w:rPr>
         <w:t>Button / Lever</w:t>
+      </w:r>
+      <w:r>
+        <w:rPr>
+          <w:bCs/>
+          <w:sz w:val="24"/>
+          <w:szCs w:val="24"/>
+        </w:rPr>
+        <w:t xml:space="preserve"> – Opens the door when activated (Calls OnOpenDoor) </w:t>
       </w:r>
     </w:p>
     <w:p>
@@ -805,7 +1178,7 @@
                     <pic:cNvPicPr/>
                   </pic:nvPicPr>
                   <pic:blipFill>
-                    <a:blip r:embed="rId6"/>
+                    <a:blip r:embed="rId7"/>
                     <a:stretch>
                       <a:fillRect/>
                     </a:stretch>
@@ -849,7 +1222,23 @@
           <w:szCs w:val="24"/>
         </w:rPr>
         <w:br/>
-        <w:t>- Only Launches Player</w:t>
+        <w:t xml:space="preserve">- Only Launches </w:t>
+      </w:r>
+      <w:r>
+        <w:rPr>
+          <w:bCs/>
+          <w:sz w:val="24"/>
+          <w:szCs w:val="24"/>
+        </w:rPr>
+        <w:t xml:space="preserve">the </w:t>
+      </w:r>
+      <w:r>
+        <w:rPr>
+          <w:bCs/>
+          <w:sz w:val="24"/>
+          <w:szCs w:val="24"/>
+        </w:rPr>
+        <w:t>Player</w:t>
       </w:r>
       <w:r>
         <w:rPr>
@@ -860,6 +1249,15 @@
         <w:br/>
         <w:t>- Infinite uses but a cooldown between uses.</w:t>
       </w:r>
+      <w:r>
+        <w:rPr>
+          <w:bCs/>
+          <w:sz w:val="24"/>
+          <w:szCs w:val="24"/>
+        </w:rPr>
+        <w:br/>
+        <w:t>- Specific direction that it will launch the player (if its angled it will shoot them more horizontally than vertically)</w:t>
+      </w:r>
     </w:p>
     <w:p>
       <w:pPr>
@@ -892,8 +1290,24 @@
           <w:sz w:val="24"/>
           <w:szCs w:val="24"/>
         </w:rPr>
-        <w:br/>
-        <w:t>- Damages any actor with the health component.</w:t>
+        <w:t xml:space="preserve"> as well as the HUD flashing red</w:t>
+      </w:r>
+      <w:r>
+        <w:rPr>
+          <w:bCs/>
+          <w:sz w:val="24"/>
+          <w:szCs w:val="24"/>
+        </w:rPr>
+        <w:br/>
+        <w:t xml:space="preserve">- Damages any actor with the health </w:t>
+      </w:r>
+      <w:r>
+        <w:rPr>
+          <w:bCs/>
+          <w:sz w:val="24"/>
+          <w:szCs w:val="24"/>
+        </w:rPr>
+        <w:t>component.</w:t>
       </w:r>
     </w:p>
     <w:p>
@@ -933,7 +1347,7 @@
                     <pic:cNvPicPr/>
                   </pic:nvPicPr>
                   <pic:blipFill>
-                    <a:blip r:embed="rId7"/>
+                    <a:blip r:embed="rId8"/>
                     <a:stretch>
                       <a:fillRect/>
                     </a:stretch>
@@ -962,6 +1376,23 @@
           <w:szCs w:val="24"/>
         </w:rPr>
       </w:pPr>
+      <w:r>
+        <w:rPr>
+          <w:bCs/>
+          <w:sz w:val="24"/>
+          <w:szCs w:val="24"/>
+        </w:rPr>
+        <w:br w:type="page"/>
+      </w:r>
+    </w:p>
+    <w:p>
+      <w:pPr>
+        <w:rPr>
+          <w:bCs/>
+          <w:sz w:val="24"/>
+          <w:szCs w:val="24"/>
+        </w:rPr>
+      </w:pPr>
     </w:p>
     <w:p>
       <w:pPr>
@@ -998,6 +1429,14 @@
         </w:rPr>
         <w:t>Interact Widgets</w:t>
       </w:r>
+      <w:r>
+        <w:rPr>
+          <w:bCs/>
+          <w:sz w:val="24"/>
+          <w:szCs w:val="24"/>
+        </w:rPr>
+        <w:t xml:space="preserve"> – Pops up when the player has an interactable they can interact with</w:t>
+      </w:r>
     </w:p>
     <w:p>
       <w:pPr>
@@ -1015,6 +1454,14 @@
         </w:rPr>
         <w:t>Ammo Counters</w:t>
       </w:r>
+      <w:r>
+        <w:rPr>
+          <w:bCs/>
+          <w:sz w:val="24"/>
+          <w:szCs w:val="24"/>
+        </w:rPr>
+        <w:t xml:space="preserve"> – Updates every time the player fires, reloads and picks up ammo.</w:t>
+      </w:r>
     </w:p>
     <w:p>
       <w:pPr>
@@ -1032,6 +1479,30 @@
         </w:rPr>
         <w:t>Score Counters</w:t>
       </w:r>
+      <w:r>
+        <w:rPr>
+          <w:bCs/>
+          <w:sz w:val="24"/>
+          <w:szCs w:val="24"/>
+        </w:rPr>
+        <w:t xml:space="preserve"> – Updates every time an enemy is killed, or a</w:t>
+      </w:r>
+      <w:r>
+        <w:rPr>
+          <w:bCs/>
+          <w:sz w:val="24"/>
+          <w:szCs w:val="24"/>
+        </w:rPr>
+        <w:t xml:space="preserve">nother scoring item </w:t>
+      </w:r>
+      <w:r>
+        <w:rPr>
+          <w:bCs/>
+          <w:sz w:val="24"/>
+          <w:szCs w:val="24"/>
+        </w:rPr>
+        <w:t>has been hit.</w:t>
+      </w:r>
     </w:p>
     <w:p>
       <w:pPr>
@@ -1048,6 +1519,87 @@
           <w:szCs w:val="24"/>
         </w:rPr>
         <w:t>Timer</w:t>
+      </w:r>
+      <w:r>
+        <w:rPr>
+          <w:bCs/>
+          <w:sz w:val="24"/>
+          <w:szCs w:val="24"/>
+        </w:rPr>
+        <w:t xml:space="preserve"> </w:t>
+      </w:r>
+      <w:r>
+        <w:rPr>
+          <w:bCs/>
+          <w:sz w:val="24"/>
+          <w:szCs w:val="24"/>
+        </w:rPr>
+        <w:t>–</w:t>
+      </w:r>
+      <w:r>
+        <w:rPr>
+          <w:bCs/>
+          <w:sz w:val="24"/>
+          <w:szCs w:val="24"/>
+        </w:rPr>
+        <w:t xml:space="preserve"> </w:t>
+      </w:r>
+      <w:r>
+        <w:rPr>
+          <w:bCs/>
+          <w:sz w:val="24"/>
+          <w:szCs w:val="24"/>
+        </w:rPr>
+        <w:t>Updates every second to allow the player to see the current time.</w:t>
+      </w:r>
+    </w:p>
+    <w:p>
+      <w:pPr>
+        <w:rPr>
+          <w:bCs/>
+          <w:sz w:val="24"/>
+          <w:szCs w:val="24"/>
+        </w:rPr>
+      </w:pPr>
+      <w:r>
+        <w:rPr>
+          <w:noProof/>
+        </w:rPr>
+        <w:drawing>
+          <wp:inline distT="0" distB="0" distL="0" distR="0" wp14:anchorId="2CA7A4E5" wp14:editId="14BEA7E7">
+            <wp:extent cx="5731510" cy="4823460"/>
+            <wp:effectExtent l="0" t="0" r="2540" b="0"/>
+            <wp:docPr id="1437018635" name="Picture 1" descr="A diagram of a software&#10;&#10;Description automatically generated"/>
+            <wp:cNvGraphicFramePr>
+              <a:graphicFrameLocks xmlns:a="http://schemas.openxmlformats.org/drawingml/2006/main" noChangeAspect="1"/>
+            </wp:cNvGraphicFramePr>
+            <a:graphic xmlns:a="http://schemas.openxmlformats.org/drawingml/2006/main">
+              <a:graphicData uri="http://schemas.openxmlformats.org/drawingml/2006/picture">
+                <pic:pic xmlns:pic="http://schemas.openxmlformats.org/drawingml/2006/picture">
+                  <pic:nvPicPr>
+                    <pic:cNvPr id="1437018635" name="Picture 1" descr="A diagram of a software&#10;&#10;Description automatically generated"/>
+                    <pic:cNvPicPr/>
+                  </pic:nvPicPr>
+                  <pic:blipFill>
+                    <a:blip r:embed="rId9"/>
+                    <a:stretch>
+                      <a:fillRect/>
+                    </a:stretch>
+                  </pic:blipFill>
+                  <pic:spPr>
+                    <a:xfrm>
+                      <a:off x="0" y="0"/>
+                      <a:ext cx="5731510" cy="4823460"/>
+                    </a:xfrm>
+                    <a:prstGeom prst="rect">
+                      <a:avLst/>
+                    </a:prstGeom>
+                  </pic:spPr>
+                </pic:pic>
+              </a:graphicData>
+            </a:graphic>
+          </wp:inline>
+        </w:drawing>
       </w:r>
     </w:p>
     <w:sectPr>

</xml_diff>

<commit_message>
Final Revision of Plan
</commit_message>
<xml_diff>
--- a/The Plan.docx
+++ b/The Plan.docx
@@ -8,6 +8,8 @@
           <w:rStyle w:val="Emphasis"/>
           <w:i w:val="0"/>
           <w:iCs w:val="0"/>
+          <w:sz w:val="24"/>
+          <w:szCs w:val="24"/>
         </w:rPr>
       </w:pPr>
       <w:r>
@@ -68,6 +70,8 @@
           <w:rStyle w:val="Emphasis"/>
           <w:i w:val="0"/>
           <w:iCs w:val="0"/>
+          <w:sz w:val="24"/>
+          <w:szCs w:val="24"/>
         </w:rPr>
         <w:t xml:space="preserve">The idea of this game is going to be a platformer with a speedrun element, each level is going to have a set time that the player has to complete it within, </w:t>
       </w:r>
@@ -76,6 +80,8 @@
           <w:rStyle w:val="Emphasis"/>
           <w:i w:val="0"/>
           <w:iCs w:val="0"/>
+          <w:sz w:val="24"/>
+          <w:szCs w:val="24"/>
         </w:rPr>
         <w:t xml:space="preserve">medals </w:t>
       </w:r>
@@ -84,6 +90,8 @@
           <w:rStyle w:val="Emphasis"/>
           <w:i w:val="0"/>
           <w:iCs w:val="0"/>
+          <w:sz w:val="24"/>
+          <w:szCs w:val="24"/>
         </w:rPr>
         <w:t xml:space="preserve">will be awarded for time completion and </w:t>
       </w:r>
@@ -92,6 +100,8 @@
           <w:rStyle w:val="Emphasis"/>
           <w:i w:val="0"/>
           <w:iCs w:val="0"/>
+          <w:sz w:val="24"/>
+          <w:szCs w:val="24"/>
         </w:rPr>
         <w:t xml:space="preserve">trophies for </w:t>
       </w:r>
@@ -100,6 +110,8 @@
           <w:rStyle w:val="Emphasis"/>
           <w:i w:val="0"/>
           <w:iCs w:val="0"/>
+          <w:sz w:val="24"/>
+          <w:szCs w:val="24"/>
         </w:rPr>
         <w:t xml:space="preserve">score in a level. </w:t>
       </w:r>
@@ -108,6 +120,8 @@
           <w:rStyle w:val="Emphasis"/>
           <w:i w:val="0"/>
           <w:iCs w:val="0"/>
+          <w:sz w:val="24"/>
+          <w:szCs w:val="24"/>
         </w:rPr>
         <w:br/>
         <w:t>Gold – Fastest time</w:t>
@@ -117,6 +131,8 @@
           <w:rStyle w:val="Emphasis"/>
           <w:i w:val="0"/>
           <w:iCs w:val="0"/>
+          <w:sz w:val="24"/>
+          <w:szCs w:val="24"/>
         </w:rPr>
         <w:tab/>
         <w:t>-</w:t>
@@ -126,6 +142,8 @@
           <w:rStyle w:val="Emphasis"/>
           <w:i w:val="0"/>
           <w:iCs w:val="0"/>
+          <w:sz w:val="24"/>
+          <w:szCs w:val="24"/>
         </w:rPr>
         <w:tab/>
         <w:t>3</w:t>
@@ -135,6 +153,8 @@
           <w:rStyle w:val="Emphasis"/>
           <w:i w:val="0"/>
           <w:iCs w:val="0"/>
+          <w:sz w:val="24"/>
+          <w:szCs w:val="24"/>
           <w:vertAlign w:val="superscript"/>
         </w:rPr>
         <w:t>rd</w:t>
@@ -144,6 +164,8 @@
           <w:rStyle w:val="Emphasis"/>
           <w:i w:val="0"/>
           <w:iCs w:val="0"/>
+          <w:sz w:val="24"/>
+          <w:szCs w:val="24"/>
         </w:rPr>
         <w:t xml:space="preserve"> </w:t>
       </w:r>
@@ -152,223 +174,324 @@
           <w:rStyle w:val="Emphasis"/>
           <w:i w:val="0"/>
           <w:iCs w:val="0"/>
-        </w:rPr>
-        <w:t>Troph</w:t>
+          <w:sz w:val="24"/>
+          <w:szCs w:val="24"/>
+        </w:rPr>
+        <w:t>Trophy – Hidden Collectable</w:t>
       </w:r>
       <w:r>
         <w:rPr>
           <w:rStyle w:val="Emphasis"/>
           <w:i w:val="0"/>
           <w:iCs w:val="0"/>
-        </w:rPr>
-        <w:t>y – Hidden Collectable</w:t>
+          <w:sz w:val="24"/>
+          <w:szCs w:val="24"/>
+        </w:rPr>
+        <w:br/>
+        <w:t xml:space="preserve">Silver – Faster Time </w:t>
       </w:r>
       <w:r>
         <w:rPr>
           <w:rStyle w:val="Emphasis"/>
           <w:i w:val="0"/>
           <w:iCs w:val="0"/>
-        </w:rPr>
-        <w:br/>
-        <w:t xml:space="preserve">Silver – Faster Time </w:t>
+          <w:sz w:val="24"/>
+          <w:szCs w:val="24"/>
+        </w:rPr>
+        <w:tab/>
+        <w:t>-</w:t>
       </w:r>
       <w:r>
         <w:rPr>
           <w:rStyle w:val="Emphasis"/>
           <w:i w:val="0"/>
           <w:iCs w:val="0"/>
+          <w:sz w:val="24"/>
+          <w:szCs w:val="24"/>
         </w:rPr>
         <w:tab/>
-        <w:t>-</w:t>
+        <w:t>2</w:t>
       </w:r>
       <w:r>
         <w:rPr>
           <w:rStyle w:val="Emphasis"/>
           <w:i w:val="0"/>
           <w:iCs w:val="0"/>
-        </w:rPr>
-        <w:tab/>
-        <w:t>2</w:t>
+          <w:sz w:val="24"/>
+          <w:szCs w:val="24"/>
+          <w:vertAlign w:val="superscript"/>
+        </w:rPr>
+        <w:t>nd</w:t>
       </w:r>
       <w:r>
         <w:rPr>
           <w:rStyle w:val="Emphasis"/>
           <w:i w:val="0"/>
           <w:iCs w:val="0"/>
-          <w:vertAlign w:val="superscript"/>
-        </w:rPr>
-        <w:t>nd</w:t>
+          <w:sz w:val="24"/>
+          <w:szCs w:val="24"/>
+        </w:rPr>
+        <w:t xml:space="preserve"> Troph</w:t>
       </w:r>
       <w:r>
         <w:rPr>
           <w:rStyle w:val="Emphasis"/>
           <w:i w:val="0"/>
           <w:iCs w:val="0"/>
-        </w:rPr>
-        <w:t xml:space="preserve"> Troph</w:t>
+          <w:sz w:val="24"/>
+          <w:szCs w:val="24"/>
+        </w:rPr>
+        <w:t>y – Deaths</w:t>
       </w:r>
       <w:r>
         <w:rPr>
           <w:rStyle w:val="Emphasis"/>
           <w:i w:val="0"/>
           <w:iCs w:val="0"/>
-        </w:rPr>
-        <w:t>y – Deaths</w:t>
+          <w:sz w:val="24"/>
+          <w:szCs w:val="24"/>
+        </w:rPr>
+        <w:br/>
+        <w:t>Bronze – Fast Time</w:t>
       </w:r>
       <w:r>
         <w:rPr>
           <w:rStyle w:val="Emphasis"/>
           <w:i w:val="0"/>
           <w:iCs w:val="0"/>
-        </w:rPr>
-        <w:br/>
-        <w:t>Bronze – Fast Time</w:t>
+          <w:sz w:val="24"/>
+          <w:szCs w:val="24"/>
+        </w:rPr>
+        <w:tab/>
+        <w:t>-</w:t>
       </w:r>
       <w:r>
         <w:rPr>
           <w:rStyle w:val="Emphasis"/>
           <w:i w:val="0"/>
           <w:iCs w:val="0"/>
+          <w:sz w:val="24"/>
+          <w:szCs w:val="24"/>
         </w:rPr>
         <w:tab/>
-        <w:t>-</w:t>
+        <w:t>1</w:t>
       </w:r>
       <w:r>
         <w:rPr>
           <w:rStyle w:val="Emphasis"/>
           <w:i w:val="0"/>
           <w:iCs w:val="0"/>
-        </w:rPr>
-        <w:tab/>
-        <w:t>1</w:t>
+          <w:sz w:val="24"/>
+          <w:szCs w:val="24"/>
+          <w:vertAlign w:val="superscript"/>
+        </w:rPr>
+        <w:t>st</w:t>
       </w:r>
       <w:r>
         <w:rPr>
           <w:rStyle w:val="Emphasis"/>
           <w:i w:val="0"/>
           <w:iCs w:val="0"/>
-          <w:vertAlign w:val="superscript"/>
-        </w:rPr>
-        <w:t>st</w:t>
-      </w:r>
-      <w:r>
-        <w:rPr>
-          <w:rStyle w:val="Emphasis"/>
-          <w:i w:val="0"/>
-          <w:iCs w:val="0"/>
+          <w:sz w:val="24"/>
+          <w:szCs w:val="24"/>
         </w:rPr>
         <w:t xml:space="preserve"> Trophy – Score Threshold</w:t>
       </w:r>
     </w:p>
     <w:p>
-      <w:r>
+      <w:pPr>
+        <w:rPr>
+          <w:sz w:val="24"/>
+          <w:szCs w:val="24"/>
+        </w:rPr>
+      </w:pPr>
+      <w:r>
+        <w:rPr>
+          <w:sz w:val="24"/>
+          <w:szCs w:val="24"/>
+        </w:rPr>
         <w:t>The player will use their movement mechanics to traverse the environment to press buttons, collect</w:t>
       </w:r>
       <w:r>
+        <w:rPr>
+          <w:sz w:val="24"/>
+          <w:szCs w:val="24"/>
+        </w:rPr>
         <w:t xml:space="preserve"> items</w:t>
       </w:r>
       <w:r>
+        <w:rPr>
+          <w:sz w:val="24"/>
+          <w:szCs w:val="24"/>
+        </w:rPr>
         <w:t xml:space="preserve"> and unlock the </w:t>
       </w:r>
       <w:r>
+        <w:rPr>
+          <w:sz w:val="24"/>
+          <w:szCs w:val="24"/>
+        </w:rPr>
         <w:t xml:space="preserve">final </w:t>
       </w:r>
       <w:r>
+        <w:rPr>
+          <w:sz w:val="24"/>
+          <w:szCs w:val="24"/>
+        </w:rPr>
         <w:t xml:space="preserve">door to progress to the next stage. Stopping the player from exiting the room </w:t>
       </w:r>
       <w:r>
+        <w:rPr>
+          <w:sz w:val="24"/>
+          <w:szCs w:val="24"/>
+        </w:rPr>
         <w:t xml:space="preserve">will </w:t>
       </w:r>
       <w:r>
+        <w:rPr>
+          <w:sz w:val="24"/>
+          <w:szCs w:val="24"/>
+        </w:rPr>
         <w:t>be various AI that charge, shoot, and chase the player to stop them from achieving their goal</w:t>
       </w:r>
       <w:r>
+        <w:rPr>
+          <w:sz w:val="24"/>
+          <w:szCs w:val="24"/>
+        </w:rPr>
         <w:t xml:space="preserve"> alongside different trap types</w:t>
       </w:r>
       <w:r>
+        <w:rPr>
+          <w:sz w:val="24"/>
+          <w:szCs w:val="24"/>
+        </w:rPr>
+        <w:t xml:space="preserve">. This </w:t>
+      </w:r>
+      <w:r>
+        <w:rPr>
+          <w:sz w:val="24"/>
+          <w:szCs w:val="24"/>
+        </w:rPr>
+        <w:t>level-based</w:t>
+      </w:r>
+      <w:r>
+        <w:rPr>
+          <w:sz w:val="24"/>
+          <w:szCs w:val="24"/>
+        </w:rPr>
+        <w:t xml:space="preserve"> </w:t>
+      </w:r>
+      <w:r>
+        <w:rPr>
+          <w:sz w:val="24"/>
+          <w:szCs w:val="24"/>
+        </w:rPr>
+        <w:t xml:space="preserve">progression </w:t>
+      </w:r>
+      <w:r>
+        <w:rPr>
+          <w:sz w:val="24"/>
+          <w:szCs w:val="24"/>
+        </w:rPr>
+        <w:t xml:space="preserve">was inspired by </w:t>
+      </w:r>
+      <w:r>
+        <w:rPr>
+          <w:sz w:val="24"/>
+          <w:szCs w:val="24"/>
+        </w:rPr>
+        <w:t xml:space="preserve">portal having levelled systems </w:t>
+      </w:r>
+      <w:r>
+        <w:rPr>
+          <w:sz w:val="24"/>
+          <w:szCs w:val="24"/>
+        </w:rPr>
+        <w:t xml:space="preserve">that have dangers to the player </w:t>
+      </w:r>
+      <w:r>
+        <w:rPr>
+          <w:sz w:val="24"/>
+          <w:szCs w:val="24"/>
+        </w:rPr>
+        <w:t>and the movement</w:t>
+      </w:r>
+      <w:r>
+        <w:rPr>
+          <w:sz w:val="24"/>
+          <w:szCs w:val="24"/>
+        </w:rPr>
+        <w:t xml:space="preserve"> mechanics</w:t>
+      </w:r>
+      <w:r>
+        <w:rPr>
+          <w:sz w:val="24"/>
+          <w:szCs w:val="24"/>
+        </w:rPr>
+        <w:t xml:space="preserve"> of Titanfall</w:t>
+      </w:r>
+      <w:r>
+        <w:rPr>
+          <w:sz w:val="24"/>
+          <w:szCs w:val="24"/>
+        </w:rPr>
+        <w:t xml:space="preserve"> &amp; Ghost runner for the</w:t>
+      </w:r>
+      <w:r>
+        <w:rPr>
+          <w:sz w:val="24"/>
+          <w:szCs w:val="24"/>
+        </w:rPr>
+        <w:t xml:space="preserve"> movement mechanics</w:t>
+      </w:r>
+      <w:r>
+        <w:rPr>
+          <w:sz w:val="24"/>
+          <w:szCs w:val="24"/>
+        </w:rPr>
         <w:t>.</w:t>
       </w:r>
-      <w:r>
-        <w:t xml:space="preserve"> This </w:t>
-      </w:r>
-      <w:r>
-        <w:t>level-based</w:t>
-      </w:r>
-      <w:r>
+    </w:p>
+    <w:p>
+      <w:pPr>
+        <w:rPr>
+          <w:sz w:val="24"/>
+          <w:szCs w:val="24"/>
+        </w:rPr>
+      </w:pPr>
+      <w:r>
+        <w:rPr>
+          <w:b/>
+          <w:bCs/>
+          <w:sz w:val="24"/>
+          <w:szCs w:val="24"/>
+          <w:u w:val="single"/>
+        </w:rPr>
+        <w:t>Movement mechanics.</w:t>
+      </w:r>
+      <w:r>
+        <w:rPr>
+          <w:noProof/>
+          <w:sz w:val="24"/>
+          <w:szCs w:val="24"/>
+        </w:rPr>
         <w:t xml:space="preserve"> </w:t>
       </w:r>
       <w:r>
-        <w:t xml:space="preserve">progression </w:t>
-      </w:r>
-      <w:r>
-        <w:t xml:space="preserve">was inspired by </w:t>
-      </w:r>
-      <w:r>
-        <w:t xml:space="preserve">portal having levelled systems </w:t>
-      </w:r>
-      <w:r>
-        <w:t xml:space="preserve">that have dangers to the player </w:t>
-      </w:r>
-      <w:r>
-        <w:t>and the movement</w:t>
-      </w:r>
-      <w:r>
-        <w:t xml:space="preserve"> mechanics</w:t>
-      </w:r>
-      <w:r>
-        <w:t xml:space="preserve"> of Titanfall</w:t>
-      </w:r>
-      <w:r>
-        <w:t xml:space="preserve"> &amp; Ghost runner for the</w:t>
-      </w:r>
-      <w:r>
-        <w:t xml:space="preserve"> movement mechanics</w:t>
-      </w:r>
-      <w:r>
-        <w:t>.</w:t>
-      </w:r>
-    </w:p>
-    <w:p>
-      <w:pPr>
-        <w:rPr>
-          <w:b/>
-          <w:bCs/>
-          <w:sz w:val="24"/>
-          <w:szCs w:val="24"/>
-          <w:u w:val="single"/>
-        </w:rPr>
-      </w:pPr>
-    </w:p>
-    <w:p>
-      <w:r>
-        <w:rPr>
-          <w:b/>
-          <w:bCs/>
-          <w:sz w:val="32"/>
-          <w:szCs w:val="32"/>
-          <w:u w:val="single"/>
-        </w:rPr>
-        <w:t>Movement mechanics</w:t>
-      </w:r>
-      <w:r>
-        <w:rPr>
-          <w:b/>
-          <w:bCs/>
-          <w:sz w:val="24"/>
-          <w:szCs w:val="24"/>
-          <w:u w:val="single"/>
-        </w:rPr>
-        <w:t>.</w:t>
-      </w:r>
-      <w:r>
         <w:rPr>
           <w:noProof/>
-        </w:rPr>
-        <w:t xml:space="preserve"> </w:t>
+          <w:sz w:val="24"/>
+          <w:szCs w:val="24"/>
+        </w:rPr>
+        <w:br/>
+        <w:t>Planning Diagram</w:t>
       </w:r>
       <w:r>
         <w:rPr>
           <w:noProof/>
+          <w:sz w:val="24"/>
+          <w:szCs w:val="24"/>
         </w:rPr>
         <w:drawing>
           <wp:inline distT="0" distB="0" distL="0" distR="0" wp14:anchorId="05A953AA" wp14:editId="77D5F128">
@@ -410,6 +533,8 @@
         <w:rPr>
           <w:b/>
           <w:bCs/>
+          <w:sz w:val="24"/>
+          <w:szCs w:val="24"/>
         </w:rPr>
         <w:br/>
       </w:r>
@@ -417,54 +542,121 @@
         <w:rPr>
           <w:b/>
           <w:bCs/>
+          <w:sz w:val="24"/>
+          <w:szCs w:val="24"/>
         </w:rPr>
         <w:lastRenderedPageBreak/>
+        <w:br/>
+      </w:r>
+      <w:r>
+        <w:rPr>
+          <w:b/>
+          <w:bCs/>
+          <w:sz w:val="24"/>
+          <w:szCs w:val="24"/>
+        </w:rPr>
         <w:t>Dash</w:t>
       </w:r>
       <w:r>
+        <w:rPr>
+          <w:sz w:val="24"/>
+          <w:szCs w:val="24"/>
+        </w:rPr>
         <w:br/>
         <w:t>- Dash in any direction</w:t>
       </w:r>
       <w:r>
+        <w:rPr>
+          <w:sz w:val="24"/>
+          <w:szCs w:val="24"/>
+        </w:rPr>
         <w:br/>
         <w:t xml:space="preserve">- </w:t>
       </w:r>
       <w:r>
+        <w:rPr>
+          <w:sz w:val="24"/>
+          <w:szCs w:val="24"/>
+        </w:rPr>
         <w:t xml:space="preserve">On a </w:t>
       </w:r>
       <w:r>
+        <w:rPr>
+          <w:sz w:val="24"/>
+          <w:szCs w:val="24"/>
+        </w:rPr>
         <w:t>cooldown ability</w:t>
       </w:r>
       <w:r>
+        <w:rPr>
+          <w:sz w:val="24"/>
+          <w:szCs w:val="24"/>
+        </w:rPr>
         <w:t>, once landed the cooldown should start</w:t>
       </w:r>
       <w:r>
+        <w:rPr>
+          <w:sz w:val="24"/>
+          <w:szCs w:val="24"/>
+        </w:rPr>
         <w:br/>
         <w:t xml:space="preserve">- </w:t>
       </w:r>
       <w:r>
+        <w:rPr>
+          <w:sz w:val="24"/>
+          <w:szCs w:val="24"/>
+        </w:rPr>
         <w:t>2 Can be used in succession if the player has charged both cooldowns</w:t>
       </w:r>
       <w:r>
+        <w:rPr>
+          <w:sz w:val="24"/>
+          <w:szCs w:val="24"/>
+        </w:rPr>
         <w:br/>
         <w:t xml:space="preserve">- Can be chained </w:t>
       </w:r>
       <w:r>
+        <w:rPr>
+          <w:sz w:val="24"/>
+          <w:szCs w:val="24"/>
+        </w:rPr>
         <w:t xml:space="preserve">in succession </w:t>
       </w:r>
       <w:r>
+        <w:rPr>
+          <w:sz w:val="24"/>
+          <w:szCs w:val="24"/>
+        </w:rPr>
         <w:t>with other dashes</w:t>
       </w:r>
       <w:r>
+        <w:rPr>
+          <w:sz w:val="24"/>
+          <w:szCs w:val="24"/>
+        </w:rPr>
         <w:t xml:space="preserve"> and</w:t>
       </w:r>
       <w:r>
+        <w:rPr>
+          <w:sz w:val="24"/>
+          <w:szCs w:val="24"/>
+        </w:rPr>
         <w:t xml:space="preserve"> movement</w:t>
       </w:r>
       <w:r>
+        <w:rPr>
+          <w:sz w:val="24"/>
+          <w:szCs w:val="24"/>
+        </w:rPr>
         <w:t xml:space="preserve"> mechanics</w:t>
       </w:r>
       <w:r>
+        <w:rPr>
+          <w:sz w:val="24"/>
+          <w:szCs w:val="24"/>
+        </w:rPr>
         <w:t>.</w:t>
       </w:r>
     </w:p>
@@ -473,11 +665,15 @@
         <w:rPr>
           <w:b/>
           <w:bCs/>
+          <w:sz w:val="24"/>
+          <w:szCs w:val="24"/>
         </w:rPr>
       </w:pPr>
       <w:r>
         <w:rPr>
           <w:noProof/>
+          <w:sz w:val="24"/>
+          <w:szCs w:val="24"/>
         </w:rPr>
         <w:drawing>
           <wp:inline distT="0" distB="0" distL="0" distR="0" wp14:anchorId="20BC4AE4" wp14:editId="74595685">
@@ -515,91 +711,240 @@
           </wp:inline>
         </w:drawing>
       </w:r>
-      <w:r>
+    </w:p>
+    <w:p>
+      <w:pPr>
         <w:rPr>
           <w:b/>
           <w:bCs/>
-        </w:rPr>
-        <w:br/>
+          <w:sz w:val="24"/>
+          <w:szCs w:val="24"/>
+        </w:rPr>
+      </w:pPr>
+      <w:r>
+        <w:rPr>
+          <w:sz w:val="24"/>
+          <w:szCs w:val="24"/>
+        </w:rPr>
+        <w:t>A designer should be able to tweak these va</w:t>
+      </w:r>
+      <w:r>
+        <w:rPr>
+          <w:sz w:val="24"/>
+          <w:szCs w:val="24"/>
+        </w:rPr>
+        <w:t xml:space="preserve">lues </w:t>
+      </w:r>
+      <w:r>
+        <w:rPr>
+          <w:sz w:val="24"/>
+          <w:szCs w:val="24"/>
+        </w:rPr>
+        <w:t>and even be able to create varying dash speeds by changing the dash force</w:t>
+      </w:r>
+      <w:r>
+        <w:rPr>
+          <w:sz w:val="24"/>
+          <w:szCs w:val="24"/>
+        </w:rPr>
+        <w:t>/length</w:t>
+      </w:r>
+      <w:r>
+        <w:rPr>
+          <w:sz w:val="24"/>
+          <w:szCs w:val="24"/>
+        </w:rPr>
+        <w:t xml:space="preserve"> </w:t>
+      </w:r>
+      <w:r>
+        <w:rPr>
+          <w:sz w:val="24"/>
+          <w:szCs w:val="24"/>
+        </w:rPr>
+        <w:t>and tweaking the number of dashes that a user has. This will allow for the user to move more freely within the level allowing for flowing gameplay and a “feel good” environment traversal tool.</w:t>
       </w:r>
       <w:r>
         <w:rPr>
           <w:b/>
           <w:bCs/>
-        </w:rPr>
+          <w:sz w:val="24"/>
+          <w:szCs w:val="24"/>
+        </w:rPr>
+        <w:br w:type="page"/>
+      </w:r>
+    </w:p>
+    <w:p>
+      <w:pPr>
+        <w:rPr>
+          <w:b/>
+          <w:bCs/>
+          <w:sz w:val="24"/>
+          <w:szCs w:val="24"/>
+        </w:rPr>
+      </w:pPr>
+      <w:r>
+        <w:rPr>
+          <w:b/>
+          <w:bCs/>
+          <w:sz w:val="24"/>
+          <w:szCs w:val="24"/>
+        </w:rPr>
+        <w:lastRenderedPageBreak/>
         <w:t>The Slide</w:t>
       </w:r>
       <w:r>
         <w:rPr>
           <w:b/>
           <w:bCs/>
+          <w:sz w:val="24"/>
+          <w:szCs w:val="24"/>
         </w:rPr>
         <w:t xml:space="preserve"> / Crouch</w:t>
       </w:r>
       <w:r>
+        <w:rPr>
+          <w:sz w:val="24"/>
+          <w:szCs w:val="24"/>
+        </w:rPr>
         <w:br/>
         <w:t xml:space="preserve">- Slide under gaps that a </w:t>
       </w:r>
       <w:r>
+        <w:rPr>
+          <w:sz w:val="24"/>
+          <w:szCs w:val="24"/>
+        </w:rPr>
         <w:t>standing</w:t>
       </w:r>
       <w:r>
+        <w:rPr>
+          <w:sz w:val="24"/>
+          <w:szCs w:val="24"/>
+        </w:rPr>
         <w:t xml:space="preserve"> character </w:t>
       </w:r>
       <w:r>
+        <w:rPr>
+          <w:sz w:val="24"/>
+          <w:szCs w:val="24"/>
+        </w:rPr>
         <w:t>cannot walk under</w:t>
       </w:r>
       <w:r>
+        <w:rPr>
+          <w:sz w:val="24"/>
+          <w:szCs w:val="24"/>
+        </w:rPr>
         <w:br/>
         <w:t>- Requires Speed</w:t>
       </w:r>
       <w:r>
+        <w:rPr>
+          <w:sz w:val="24"/>
+          <w:szCs w:val="24"/>
+        </w:rPr>
         <w:t xml:space="preserve"> to slide under an object</w:t>
       </w:r>
       <w:r>
+        <w:rPr>
+          <w:sz w:val="24"/>
+          <w:szCs w:val="24"/>
+        </w:rPr>
         <w:br/>
         <w:t>- Can be used anytime</w:t>
       </w:r>
       <w:r>
+        <w:rPr>
+          <w:sz w:val="24"/>
+          <w:szCs w:val="24"/>
+        </w:rPr>
         <w:t>, if the player has enough speed it will be a slide and if the player doesn’t it will be a crouch</w:t>
       </w:r>
       <w:r>
+        <w:rPr>
+          <w:sz w:val="24"/>
+          <w:szCs w:val="24"/>
+        </w:rPr>
         <w:br/>
         <w:t>- Once slowed if the crouch key is held it will remain crouched</w:t>
       </w:r>
       <w:r>
+        <w:rPr>
+          <w:sz w:val="24"/>
+          <w:szCs w:val="24"/>
+        </w:rPr>
         <w:br/>
         <w:t xml:space="preserve">- If </w:t>
       </w:r>
       <w:r>
+        <w:rPr>
+          <w:sz w:val="24"/>
+          <w:szCs w:val="24"/>
+        </w:rPr>
         <w:t xml:space="preserve">the crouch </w:t>
       </w:r>
       <w:r>
+        <w:rPr>
+          <w:sz w:val="24"/>
+          <w:szCs w:val="24"/>
+        </w:rPr>
         <w:t xml:space="preserve">key let go whilst </w:t>
       </w:r>
       <w:r>
+        <w:rPr>
+          <w:sz w:val="24"/>
+          <w:szCs w:val="24"/>
+        </w:rPr>
         <w:t xml:space="preserve">sliding </w:t>
       </w:r>
       <w:r>
+        <w:rPr>
+          <w:sz w:val="24"/>
+          <w:szCs w:val="24"/>
+        </w:rPr>
         <w:t xml:space="preserve">under </w:t>
       </w:r>
       <w:r>
+        <w:rPr>
+          <w:sz w:val="24"/>
+          <w:szCs w:val="24"/>
+        </w:rPr>
         <w:t xml:space="preserve">an object </w:t>
       </w:r>
       <w:r>
+        <w:rPr>
+          <w:sz w:val="24"/>
+          <w:szCs w:val="24"/>
+        </w:rPr>
         <w:t xml:space="preserve">it should remain </w:t>
       </w:r>
       <w:r>
+        <w:rPr>
+          <w:sz w:val="24"/>
+          <w:szCs w:val="24"/>
+        </w:rPr>
         <w:t>crouched.</w:t>
       </w:r>
     </w:p>
     <w:p>
-      <w:r>
+      <w:pPr>
+        <w:rPr>
+          <w:sz w:val="24"/>
+          <w:szCs w:val="24"/>
+        </w:rPr>
+      </w:pPr>
+      <w:r>
+        <w:rPr>
+          <w:sz w:val="24"/>
+          <w:szCs w:val="24"/>
+        </w:rPr>
         <w:br/>
       </w:r>
       <w:r>
         <w:rPr>
           <w:noProof/>
+          <w:sz w:val="24"/>
+          <w:szCs w:val="24"/>
         </w:rPr>
         <w:drawing>
           <wp:inline distT="0" distB="0" distL="0" distR="0" wp14:anchorId="3362D17B" wp14:editId="678FBEC9">
@@ -641,70 +986,190 @@
     <w:p>
       <w:pPr>
         <w:rPr>
+          <w:sz w:val="24"/>
+          <w:szCs w:val="24"/>
+        </w:rPr>
+      </w:pPr>
+      <w:r>
+        <w:rPr>
+          <w:sz w:val="24"/>
+          <w:szCs w:val="24"/>
+        </w:rPr>
+        <w:t>A designer can tweak values to adjust speed clamps and crouch height which allows for more</w:t>
+      </w:r>
+      <w:r>
+        <w:rPr>
+          <w:sz w:val="24"/>
+          <w:szCs w:val="24"/>
+        </w:rPr>
+        <w:t xml:space="preserve"> options</w:t>
+      </w:r>
+      <w:r>
+        <w:rPr>
+          <w:sz w:val="24"/>
+          <w:szCs w:val="24"/>
+        </w:rPr>
+        <w:t>, this traversal mechanic will have players increasing their speed on slopes</w:t>
+      </w:r>
+      <w:r>
+        <w:rPr>
+          <w:sz w:val="24"/>
+          <w:szCs w:val="24"/>
+        </w:rPr>
+        <w:t xml:space="preserve"> and ducking under objects</w:t>
+      </w:r>
+      <w:r>
+        <w:rPr>
+          <w:sz w:val="24"/>
+          <w:szCs w:val="24"/>
+        </w:rPr>
+        <w:t>, this will have the player feeling that their movement is fluid and also gives more opportunities to decide their chosen path through the level.</w:t>
+      </w:r>
+    </w:p>
+    <w:p>
+      <w:pPr>
+        <w:rPr>
           <w:b/>
           <w:bCs/>
-        </w:rPr>
-      </w:pPr>
+          <w:sz w:val="24"/>
+          <w:szCs w:val="24"/>
+        </w:rPr>
+      </w:pPr>
+      <w:r>
+        <w:rPr>
+          <w:b/>
+          <w:bCs/>
+          <w:sz w:val="24"/>
+          <w:szCs w:val="24"/>
+        </w:rPr>
+        <w:br w:type="page"/>
+      </w:r>
     </w:p>
     <w:p>
       <w:pPr>
         <w:rPr>
           <w:noProof/>
+          <w:sz w:val="24"/>
+          <w:szCs w:val="24"/>
         </w:rPr>
       </w:pPr>
       <w:r>
         <w:rPr>
           <w:b/>
           <w:bCs/>
-        </w:rPr>
+          <w:sz w:val="24"/>
+          <w:szCs w:val="24"/>
+        </w:rPr>
+        <w:lastRenderedPageBreak/>
         <w:t>Wall Run</w:t>
       </w:r>
       <w:r>
+        <w:rPr>
+          <w:sz w:val="24"/>
+          <w:szCs w:val="24"/>
+        </w:rPr>
         <w:br/>
         <w:t>- Must have certain speed to achieve wall grab</w:t>
       </w:r>
       <w:r>
+        <w:rPr>
+          <w:sz w:val="24"/>
+          <w:szCs w:val="24"/>
+        </w:rPr>
         <w:br/>
         <w:t xml:space="preserve">- Its automatic, </w:t>
       </w:r>
       <w:r>
+        <w:rPr>
+          <w:sz w:val="24"/>
+          <w:szCs w:val="24"/>
+        </w:rPr>
         <w:t xml:space="preserve">only a jump key hold is required and once the player gets close to the wall it will automatically grab onto it. </w:t>
       </w:r>
       <w:r>
+        <w:rPr>
+          <w:sz w:val="24"/>
+          <w:szCs w:val="24"/>
+        </w:rPr>
         <w:br/>
         <w:t xml:space="preserve">- </w:t>
       </w:r>
       <w:r>
+        <w:rPr>
+          <w:sz w:val="24"/>
+          <w:szCs w:val="24"/>
+        </w:rPr>
         <w:t>The player will remain on the wall until the jump key is released or they have reached a non-grabbable wall</w:t>
       </w:r>
       <w:r>
+        <w:rPr>
+          <w:sz w:val="24"/>
+          <w:szCs w:val="24"/>
+        </w:rPr>
         <w:br/>
         <w:t>- Can only hold 3 walls consecutively without needing a floor to reset</w:t>
       </w:r>
       <w:r>
+        <w:rPr>
+          <w:sz w:val="24"/>
+          <w:szCs w:val="24"/>
+        </w:rPr>
         <w:br/>
         <w:t xml:space="preserve">- If the player doesn’t </w:t>
       </w:r>
       <w:r>
+        <w:rPr>
+          <w:sz w:val="24"/>
+          <w:szCs w:val="24"/>
+        </w:rPr>
         <w:t>release the jump key</w:t>
       </w:r>
       <w:r>
+        <w:rPr>
+          <w:sz w:val="24"/>
+          <w:szCs w:val="24"/>
+        </w:rPr>
         <w:t xml:space="preserve"> as they get off a wall there will be no upward velocity as they leave the </w:t>
       </w:r>
       <w:r>
+        <w:rPr>
+          <w:sz w:val="24"/>
+          <w:szCs w:val="24"/>
+        </w:rPr>
         <w:t>wall.</w:t>
       </w:r>
       <w:r>
         <w:rPr>
           <w:noProof/>
+          <w:sz w:val="24"/>
+          <w:szCs w:val="24"/>
         </w:rPr>
         <w:t xml:space="preserve"> </w:t>
       </w:r>
-    </w:p>
-    <w:p>
       <w:r>
         <w:rPr>
           <w:noProof/>
+          <w:sz w:val="24"/>
+          <w:szCs w:val="24"/>
+        </w:rPr>
+        <w:br/>
+      </w:r>
+    </w:p>
+    <w:p>
+      <w:pPr>
+        <w:rPr>
+          <w:b/>
+          <w:bCs/>
+          <w:sz w:val="24"/>
+          <w:szCs w:val="24"/>
+          <w:u w:val="single"/>
+        </w:rPr>
+      </w:pPr>
+      <w:r>
+        <w:rPr>
+          <w:noProof/>
+          <w:sz w:val="24"/>
+          <w:szCs w:val="24"/>
         </w:rPr>
         <w:drawing>
           <wp:inline distT="0" distB="0" distL="0" distR="0" wp14:anchorId="6EEF2F73" wp14:editId="27C0B958">
@@ -742,6 +1207,84 @@
           </wp:inline>
         </w:drawing>
       </w:r>
+    </w:p>
+    <w:p>
+      <w:pPr>
+        <w:rPr>
+          <w:sz w:val="24"/>
+          <w:szCs w:val="24"/>
+        </w:rPr>
+      </w:pPr>
+      <w:r>
+        <w:rPr>
+          <w:sz w:val="24"/>
+          <w:szCs w:val="24"/>
+        </w:rPr>
+        <w:t>Designers shall be able to create any piece of environment Wall Run-able by giving it the tag “</w:t>
+      </w:r>
+      <w:r>
+        <w:rPr>
+          <w:sz w:val="24"/>
+          <w:szCs w:val="24"/>
+        </w:rPr>
+        <w:t>Wall Run”,</w:t>
+      </w:r>
+      <w:r>
+        <w:rPr>
+          <w:sz w:val="24"/>
+          <w:szCs w:val="24"/>
+        </w:rPr>
+        <w:t xml:space="preserve"> I have implemented a design pattern which has </w:t>
+      </w:r>
+      <w:r>
+        <w:rPr>
+          <w:sz w:val="24"/>
+          <w:szCs w:val="24"/>
+        </w:rPr>
+        <w:t xml:space="preserve">it as the </w:t>
+      </w:r>
+      <w:r>
+        <w:rPr>
+          <w:sz w:val="24"/>
+          <w:szCs w:val="24"/>
+        </w:rPr>
+        <w:t xml:space="preserve">blue walls that you can </w:t>
+      </w:r>
+      <w:r>
+        <w:rPr>
+          <w:sz w:val="24"/>
+          <w:szCs w:val="24"/>
+        </w:rPr>
+        <w:t xml:space="preserve">grab </w:t>
+      </w:r>
+      <w:r>
+        <w:rPr>
+          <w:sz w:val="24"/>
+          <w:szCs w:val="24"/>
+        </w:rPr>
+        <w:t>on</w:t>
+      </w:r>
+      <w:r>
+        <w:rPr>
+          <w:sz w:val="24"/>
+          <w:szCs w:val="24"/>
+        </w:rPr>
+        <w:t>to</w:t>
+      </w:r>
+      <w:r>
+        <w:rPr>
+          <w:sz w:val="24"/>
+          <w:szCs w:val="24"/>
+        </w:rPr>
+        <w:t xml:space="preserve">, it is expected for the </w:t>
+      </w:r>
+      <w:r>
+        <w:rPr>
+          <w:sz w:val="24"/>
+          <w:szCs w:val="24"/>
+        </w:rPr>
+        <w:t>designers to continue with this pattern. This mechanic will be an important one as it has large uses in the game, so it must feel good which is why a camera tilt and speed VFX will be implemented to give it some impact.</w:t>
+      </w:r>
       <w:r>
         <w:rPr>
           <w:b/>
@@ -752,9 +1295,7 @@
         </w:rPr>
         <w:br w:type="page"/>
       </w:r>
-    </w:p>
-    <w:p>
-      <w:pPr>
+      <w:r>
         <w:rPr>
           <w:b/>
           <w:bCs/>
@@ -762,52 +1303,83 @@
           <w:szCs w:val="24"/>
           <w:u w:val="single"/>
         </w:rPr>
-      </w:pPr>
-      <w:r>
-        <w:rPr>
-          <w:b/>
-          <w:bCs/>
-          <w:sz w:val="24"/>
-          <w:szCs w:val="24"/>
-          <w:u w:val="single"/>
-        </w:rPr>
         <w:lastRenderedPageBreak/>
-        <w:t>Enemies</w:t>
-      </w:r>
-    </w:p>
-    <w:p>
-      <w:r>
+        <w:t>Enemies.</w:t>
+      </w:r>
+    </w:p>
+    <w:p>
+      <w:pPr>
+        <w:rPr>
+          <w:sz w:val="24"/>
+          <w:szCs w:val="24"/>
+        </w:rPr>
+      </w:pPr>
+      <w:r>
+        <w:rPr>
+          <w:sz w:val="24"/>
+          <w:szCs w:val="24"/>
+        </w:rPr>
         <w:t>Patrol AI</w:t>
       </w:r>
       <w:r>
+        <w:rPr>
+          <w:sz w:val="24"/>
+          <w:szCs w:val="24"/>
+        </w:rPr>
         <w:br/>
         <w:t>- Walks Around and Looks for the player</w:t>
       </w:r>
       <w:r>
+        <w:rPr>
+          <w:sz w:val="24"/>
+          <w:szCs w:val="24"/>
+        </w:rPr>
         <w:br/>
         <w:t>- Specific route it follows</w:t>
       </w:r>
       <w:r>
+        <w:rPr>
+          <w:sz w:val="24"/>
+          <w:szCs w:val="24"/>
+        </w:rPr>
         <w:br/>
         <w:t>- Spots player visually</w:t>
       </w:r>
       <w:r>
+        <w:rPr>
+          <w:sz w:val="24"/>
+          <w:szCs w:val="24"/>
+        </w:rPr>
         <w:br/>
         <w:t>- Rotates towards the player and runs at them</w:t>
       </w:r>
       <w:r>
+        <w:rPr>
+          <w:sz w:val="24"/>
+          <w:szCs w:val="24"/>
+        </w:rPr>
         <w:br/>
         <w:t xml:space="preserve">- If they are already at the player, it will attack </w:t>
       </w:r>
       <w:r>
+        <w:rPr>
+          <w:sz w:val="24"/>
+          <w:szCs w:val="24"/>
+        </w:rPr>
         <w:t>them.</w:t>
       </w:r>
       <w:r>
+        <w:rPr>
+          <w:sz w:val="24"/>
+          <w:szCs w:val="24"/>
+        </w:rPr>
         <w:br/>
       </w:r>
       <w:r>
         <w:rPr>
           <w:noProof/>
+          <w:sz w:val="24"/>
+          <w:szCs w:val="24"/>
         </w:rPr>
         <w:drawing>
           <wp:inline distT="0" distB="0" distL="0" distR="0" wp14:anchorId="13BE861E" wp14:editId="1805399A">
@@ -847,15 +1419,63 @@
       </w:r>
     </w:p>
     <w:p>
+      <w:pPr>
+        <w:rPr>
+          <w:sz w:val="24"/>
+          <w:szCs w:val="24"/>
+        </w:rPr>
+      </w:pPr>
+      <w:r>
+        <w:rPr>
+          <w:sz w:val="24"/>
+          <w:szCs w:val="24"/>
+        </w:rPr>
+        <w:t xml:space="preserve">Designers </w:t>
+      </w:r>
+      <w:proofErr w:type="gramStart"/>
+      <w:r>
+        <w:rPr>
+          <w:sz w:val="24"/>
+          <w:szCs w:val="24"/>
+        </w:rPr>
+        <w:t>can</w:t>
+      </w:r>
+      <w:proofErr w:type="gramEnd"/>
+      <w:r>
+        <w:rPr>
+          <w:sz w:val="24"/>
+          <w:szCs w:val="24"/>
+        </w:rPr>
+        <w:t xml:space="preserve"> increase the perceptiveness of AI to allow them to be adjusted for their environments on a per instance basis, this will allow for the player to have a more challenged gameplay experience if they so wished, it can also mean that designers can use these values to scale based on difficulty.</w:t>
+      </w:r>
+    </w:p>
+    <w:p>
+      <w:pPr>
+        <w:rPr>
+          <w:sz w:val="24"/>
+          <w:szCs w:val="24"/>
+        </w:rPr>
+      </w:pPr>
+      <w:r>
+        <w:rPr>
+          <w:b/>
+          <w:bCs/>
+          <w:sz w:val="24"/>
+          <w:szCs w:val="24"/>
+        </w:rPr>
+        <w:lastRenderedPageBreak/>
+        <w:t>Behaviour Tree Planning</w:t>
+      </w:r>
       <w:r>
         <w:rPr>
           <w:noProof/>
-        </w:rPr>
-        <w:lastRenderedPageBreak/>
+          <w:sz w:val="24"/>
+          <w:szCs w:val="24"/>
+        </w:rPr>
         <w:drawing>
-          <wp:inline distT="0" distB="0" distL="0" distR="0" wp14:anchorId="20B9A470" wp14:editId="5A886FF6">
+          <wp:inline distT="0" distB="0" distL="0" distR="0" wp14:anchorId="20B9A470" wp14:editId="7472ECBD">
             <wp:extent cx="5731510" cy="5394960"/>
-            <wp:effectExtent l="0" t="0" r="2540" b="0"/>
+            <wp:effectExtent l="0" t="0" r="0" b="0"/>
             <wp:docPr id="174393627" name="Picture 1" descr="A diagram of a game&#10;&#10;Description automatically generated"/>
             <wp:cNvGraphicFramePr>
               <a:graphicFrameLocks xmlns:a="http://schemas.openxmlformats.org/drawingml/2006/main" noChangeAspect="1"/>
@@ -890,70 +1510,112 @@
       </w:r>
     </w:p>
     <w:p>
-      <w:r>
-        <w:lastRenderedPageBreak/>
-        <w:t>Run &amp; Explode AI</w:t>
-      </w:r>
-      <w:r>
-        <w:br/>
-      </w:r>
-      <w:r>
-        <w:rPr>
-          <w:noProof/>
-        </w:rPr>
-        <w:drawing>
-          <wp:inline distT="0" distB="0" distL="0" distR="0" wp14:anchorId="13E78E39" wp14:editId="3547E006">
-            <wp:extent cx="3124200" cy="6543675"/>
-            <wp:effectExtent l="0" t="0" r="0" b="9525"/>
-            <wp:docPr id="1122850792" name="Picture 1" descr="A diagram of a game&#10;&#10;Description automatically generated"/>
-            <wp:cNvGraphicFramePr>
-              <a:graphicFrameLocks xmlns:a="http://schemas.openxmlformats.org/drawingml/2006/main" noChangeAspect="1"/>
-            </wp:cNvGraphicFramePr>
-            <a:graphic xmlns:a="http://schemas.openxmlformats.org/drawingml/2006/main">
-              <a:graphicData uri="http://schemas.openxmlformats.org/drawingml/2006/picture">
-                <pic:pic xmlns:pic="http://schemas.openxmlformats.org/drawingml/2006/picture">
-                  <pic:nvPicPr>
-                    <pic:cNvPr id="1122850792" name="Picture 1" descr="A diagram of a game&#10;&#10;Description automatically generated"/>
-                    <pic:cNvPicPr/>
-                  </pic:nvPicPr>
-                  <pic:blipFill>
-                    <a:blip r:embed="rId13"/>
-                    <a:stretch>
-                      <a:fillRect/>
-                    </a:stretch>
-                  </pic:blipFill>
-                  <pic:spPr>
-                    <a:xfrm>
-                      <a:off x="0" y="0"/>
-                      <a:ext cx="3124200" cy="6543675"/>
-                    </a:xfrm>
-                    <a:prstGeom prst="rect">
-                      <a:avLst/>
-                    </a:prstGeom>
-                  </pic:spPr>
-                </pic:pic>
-              </a:graphicData>
-            </a:graphic>
-          </wp:inline>
-        </w:drawing>
-      </w:r>
-    </w:p>
-    <w:p>
-      <w:r>
+      <w:pPr>
+        <w:rPr>
+          <w:sz w:val="24"/>
+          <w:szCs w:val="24"/>
+        </w:rPr>
+      </w:pPr>
+      <w:r>
+        <w:rPr>
+          <w:sz w:val="24"/>
+          <w:szCs w:val="24"/>
+        </w:rPr>
         <w:t>Automated Turret</w:t>
       </w:r>
-    </w:p>
-    <w:p>
-      <w:r>
-        <w:t>Automated Follow Turret</w:t>
-      </w:r>
-    </w:p>
-    <w:p>
-      <w:r>
+      <w:r>
+        <w:rPr>
+          <w:sz w:val="24"/>
+          <w:szCs w:val="24"/>
+        </w:rPr>
+        <w:br/>
+        <w:t>- Gets player position(s) when in sight</w:t>
+      </w:r>
+      <w:r>
+        <w:rPr>
+          <w:sz w:val="24"/>
+          <w:szCs w:val="24"/>
+        </w:rPr>
+        <w:br/>
+        <w:t>- Rotates towards the player position</w:t>
+      </w:r>
+      <w:r>
+        <w:rPr>
+          <w:sz w:val="24"/>
+          <w:szCs w:val="24"/>
+        </w:rPr>
+        <w:br/>
+        <w:t>- Fires a projectile</w:t>
+      </w:r>
+      <w:r>
+        <w:rPr>
+          <w:sz w:val="24"/>
+          <w:szCs w:val="24"/>
+        </w:rPr>
+        <w:br/>
+        <w:t>- Has a toggle to enable and disable movement</w:t>
+      </w:r>
+      <w:r>
+        <w:rPr>
+          <w:sz w:val="24"/>
+          <w:szCs w:val="24"/>
+        </w:rPr>
+        <w:br/>
+      </w:r>
+      <w:r>
+        <w:rPr>
+          <w:sz w:val="24"/>
+          <w:szCs w:val="24"/>
+        </w:rPr>
+        <w:t>- Projectile class is changeable with those of the same subclass.</w:t>
+      </w:r>
+      <w:r>
+        <w:rPr>
+          <w:sz w:val="24"/>
+          <w:szCs w:val="24"/>
+        </w:rPr>
+        <w:br/>
+        <w:t>- Timer Loops the firing</w:t>
+      </w:r>
+      <w:r>
+        <w:rPr>
+          <w:sz w:val="24"/>
+          <w:szCs w:val="24"/>
+        </w:rPr>
+        <w:br/>
+        <w:t xml:space="preserve">- When the player leaves zone it can remain firing or cancel dependant on a </w:t>
+      </w:r>
+      <w:r>
+        <w:rPr>
+          <w:sz w:val="24"/>
+          <w:szCs w:val="24"/>
+        </w:rPr>
+        <w:t>Boolean.</w:t>
+      </w:r>
+    </w:p>
+    <w:p>
+      <w:pPr>
+        <w:rPr>
+          <w:sz w:val="24"/>
+          <w:szCs w:val="24"/>
+        </w:rPr>
+      </w:pPr>
+      <w:r>
+        <w:rPr>
+          <w:sz w:val="24"/>
+          <w:szCs w:val="24"/>
+        </w:rPr>
         <w:br w:type="page"/>
       </w:r>
     </w:p>
-    <w:p/>
+    <w:p>
+      <w:pPr>
+        <w:rPr>
+          <w:sz w:val="24"/>
+          <w:szCs w:val="24"/>
+        </w:rPr>
+      </w:pPr>
+    </w:p>
     <w:p>
       <w:pPr>
         <w:rPr>
@@ -1307,26 +1969,9 @@
           <w:sz w:val="24"/>
           <w:szCs w:val="24"/>
         </w:rPr>
-        <w:br w:type="page"/>
-      </w:r>
-    </w:p>
-    <w:p>
-      <w:pPr>
-        <w:rPr>
-          <w:bCs/>
-          <w:sz w:val="24"/>
-          <w:szCs w:val="24"/>
-        </w:rPr>
-      </w:pPr>
-    </w:p>
-    <w:p>
-      <w:pPr>
-        <w:rPr>
-          <w:bCs/>
-          <w:sz w:val="24"/>
-          <w:szCs w:val="24"/>
-        </w:rPr>
-      </w:pPr>
+        <w:br/>
+      </w:r>
+      <w:proofErr w:type="gramStart"/>
       <w:r>
         <w:rPr>
           <w:b/>
@@ -1336,30 +1981,23 @@
         </w:rPr>
         <w:t>Environment</w:t>
       </w:r>
-    </w:p>
-    <w:p>
-      <w:pPr>
-        <w:rPr>
-          <w:bCs/>
-          <w:sz w:val="24"/>
-          <w:szCs w:val="24"/>
-        </w:rPr>
-      </w:pPr>
-      <w:r>
-        <w:rPr>
-          <w:bCs/>
-          <w:sz w:val="24"/>
-          <w:szCs w:val="24"/>
-        </w:rPr>
-        <w:t>Door</w:t>
-      </w:r>
-      <w:r>
-        <w:rPr>
-          <w:bCs/>
-          <w:sz w:val="24"/>
-          <w:szCs w:val="24"/>
-        </w:rPr>
-        <w:t>s</w:t>
+      <w:proofErr w:type="gramEnd"/>
+    </w:p>
+    <w:p>
+      <w:pPr>
+        <w:rPr>
+          <w:bCs/>
+          <w:sz w:val="24"/>
+          <w:szCs w:val="24"/>
+        </w:rPr>
+      </w:pPr>
+      <w:r>
+        <w:rPr>
+          <w:bCs/>
+          <w:sz w:val="24"/>
+          <w:szCs w:val="24"/>
+        </w:rPr>
+        <w:t>Doors</w:t>
       </w:r>
     </w:p>
     <w:p>
@@ -1508,14 +2146,78 @@
           <w:szCs w:val="24"/>
         </w:rPr>
       </w:pPr>
+    </w:p>
+    <w:p>
+      <w:pPr>
+        <w:rPr>
+          <w:bCs/>
+          <w:sz w:val="24"/>
+          <w:szCs w:val="24"/>
+        </w:rPr>
+      </w:pPr>
+    </w:p>
+    <w:p>
+      <w:pPr>
+        <w:rPr>
+          <w:bCs/>
+          <w:sz w:val="24"/>
+          <w:szCs w:val="24"/>
+        </w:rPr>
+      </w:pPr>
+    </w:p>
+    <w:p>
+      <w:pPr>
+        <w:rPr>
+          <w:bCs/>
+          <w:sz w:val="24"/>
+          <w:szCs w:val="24"/>
+        </w:rPr>
+      </w:pPr>
+    </w:p>
+    <w:p>
+      <w:pPr>
+        <w:rPr>
+          <w:bCs/>
+          <w:sz w:val="24"/>
+          <w:szCs w:val="24"/>
+        </w:rPr>
+      </w:pPr>
+    </w:p>
+    <w:p>
+      <w:pPr>
+        <w:rPr>
+          <w:bCs/>
+          <w:sz w:val="24"/>
+          <w:szCs w:val="24"/>
+        </w:rPr>
+      </w:pPr>
       <w:r>
         <w:rPr>
           <w:noProof/>
-        </w:rPr>
+          <w:sz w:val="24"/>
+          <w:szCs w:val="24"/>
+        </w:rPr>
+        <w:lastRenderedPageBreak/>
         <w:drawing>
-          <wp:inline distT="0" distB="0" distL="0" distR="0" wp14:anchorId="2527C623" wp14:editId="282E7958">
-            <wp:extent cx="5731510" cy="3688080"/>
-            <wp:effectExtent l="0" t="0" r="2540" b="7620"/>
+          <wp:anchor distT="0" distB="0" distL="114300" distR="114300" simplePos="0" relativeHeight="251659264" behindDoc="1" locked="0" layoutInCell="1" allowOverlap="1" wp14:anchorId="2527C623" wp14:editId="202546F6">
+            <wp:simplePos x="0" y="0"/>
+            <wp:positionH relativeFrom="column">
+              <wp:posOffset>276225</wp:posOffset>
+            </wp:positionH>
+            <wp:positionV relativeFrom="paragraph">
+              <wp:posOffset>-1580515</wp:posOffset>
+            </wp:positionV>
+            <wp:extent cx="4310474" cy="2773680"/>
+            <wp:effectExtent l="0" t="0" r="0" b="7620"/>
+            <wp:wrapTight wrapText="bothSides">
+              <wp:wrapPolygon edited="0">
+                <wp:start x="0" y="0"/>
+                <wp:lineTo x="0" y="21511"/>
+                <wp:lineTo x="21479" y="21511"/>
+                <wp:lineTo x="21479" y="0"/>
+                <wp:lineTo x="0" y="0"/>
+              </wp:wrapPolygon>
+            </wp:wrapTight>
             <wp:docPr id="666180234" name="Picture 1" descr="A diagram of a software flowchart&#10;&#10;Description automatically generated"/>
             <wp:cNvGraphicFramePr>
               <a:graphicFrameLocks xmlns:a="http://schemas.openxmlformats.org/drawingml/2006/main" noChangeAspect="1"/>
@@ -1528,7 +2230,13 @@
                     <pic:cNvPicPr/>
                   </pic:nvPicPr>
                   <pic:blipFill>
-                    <a:blip r:embed="rId14"/>
+                    <a:blip r:embed="rId13">
+                      <a:extLst>
+                        <a:ext uri="{28A0092B-C50C-407E-A947-70E740481C1C}">
+                          <a14:useLocalDpi xmlns:a14="http://schemas.microsoft.com/office/drawing/2010/main" val="0"/>
+                        </a:ext>
+                      </a:extLst>
+                    </a:blip>
                     <a:stretch>
                       <a:fillRect/>
                     </a:stretch>
@@ -1536,7 +2244,7 @@
                   <pic:spPr>
                     <a:xfrm>
                       <a:off x="0" y="0"/>
-                      <a:ext cx="5731510" cy="3688080"/>
+                      <a:ext cx="4310474" cy="2773680"/>
                     </a:xfrm>
                     <a:prstGeom prst="rect">
                       <a:avLst/>
@@ -1545,7 +2253,7 @@
                 </pic:pic>
               </a:graphicData>
             </a:graphic>
-          </wp:inline>
+          </wp:anchor>
         </w:drawing>
       </w:r>
     </w:p>
@@ -1557,6 +2265,33 @@
           <w:szCs w:val="24"/>
         </w:rPr>
       </w:pPr>
+    </w:p>
+    <w:p>
+      <w:pPr>
+        <w:rPr>
+          <w:bCs/>
+          <w:sz w:val="24"/>
+          <w:szCs w:val="24"/>
+        </w:rPr>
+      </w:pPr>
+    </w:p>
+    <w:p>
+      <w:pPr>
+        <w:rPr>
+          <w:bCs/>
+          <w:sz w:val="24"/>
+          <w:szCs w:val="24"/>
+        </w:rPr>
+      </w:pPr>
+    </w:p>
+    <w:p>
+      <w:pPr>
+        <w:rPr>
+          <w:bCs/>
+          <w:sz w:val="24"/>
+          <w:szCs w:val="24"/>
+        </w:rPr>
+      </w:pPr>
       <w:r>
         <w:rPr>
           <w:bCs/>
@@ -1649,6 +2384,14 @@
           <w:szCs w:val="24"/>
         </w:rPr>
         <w:br/>
+      </w:r>
+      <w:r>
+        <w:rPr>
+          <w:bCs/>
+          <w:sz w:val="24"/>
+          <w:szCs w:val="24"/>
+        </w:rPr>
+        <w:lastRenderedPageBreak/>
         <w:t xml:space="preserve">- Damages any actor with the health </w:t>
       </w:r>
       <w:r>
@@ -1659,30 +2402,22 @@
         </w:rPr>
         <w:t>component.</w:t>
       </w:r>
-    </w:p>
-    <w:p>
-      <w:pPr>
-        <w:rPr>
-          <w:bCs/>
-          <w:sz w:val="24"/>
-          <w:szCs w:val="24"/>
-        </w:rPr>
-      </w:pPr>
-      <w:r>
-        <w:rPr>
-          <w:bCs/>
-          <w:sz w:val="24"/>
-          <w:szCs w:val="24"/>
-        </w:rPr>
-        <w:br w:type="page"/>
-      </w:r>
       <w:r>
         <w:rPr>
           <w:noProof/>
-        </w:rPr>
-        <w:lastRenderedPageBreak/>
+          <w:sz w:val="24"/>
+          <w:szCs w:val="24"/>
+        </w:rPr>
+        <w:t xml:space="preserve"> </w:t>
+      </w:r>
+      <w:r>
+        <w:rPr>
+          <w:noProof/>
+          <w:sz w:val="24"/>
+          <w:szCs w:val="24"/>
+        </w:rPr>
         <w:drawing>
-          <wp:inline distT="0" distB="0" distL="0" distR="0" wp14:anchorId="6FA43AD3" wp14:editId="0A719715">
+          <wp:inline distT="0" distB="0" distL="0" distR="0" wp14:anchorId="266CEB2E" wp14:editId="3B871815">
             <wp:extent cx="5000625" cy="5743575"/>
             <wp:effectExtent l="0" t="0" r="9525" b="9525"/>
             <wp:docPr id="1462810009" name="Picture 1" descr="A diagram of a launchpad&#10;&#10;Description automatically generated"/>
@@ -1697,7 +2432,7 @@
                     <pic:cNvPicPr/>
                   </pic:nvPicPr>
                   <pic:blipFill>
-                    <a:blip r:embed="rId15"/>
+                    <a:blip r:embed="rId14"/>
                     <a:stretch>
                       <a:fillRect/>
                     </a:stretch>
@@ -1916,10 +2651,10 @@
           <w:noProof/>
         </w:rPr>
         <w:drawing>
-          <wp:inline distT="0" distB="0" distL="0" distR="0" wp14:anchorId="2CA7A4E5" wp14:editId="14BEA7E7">
-            <wp:extent cx="5731510" cy="4823460"/>
+          <wp:inline distT="0" distB="0" distL="0" distR="0" wp14:anchorId="4B08D739" wp14:editId="79BBFC4D">
+            <wp:extent cx="5731510" cy="5036185"/>
             <wp:effectExtent l="0" t="0" r="2540" b="0"/>
-            <wp:docPr id="1437018635" name="Picture 1" descr="A diagram of a software&#10;&#10;Description automatically generated"/>
+            <wp:docPr id="1159303932" name="Picture 1" descr="A diagram of a game&#10;&#10;Description automatically generated"/>
             <wp:cNvGraphicFramePr>
               <a:graphicFrameLocks xmlns:a="http://schemas.openxmlformats.org/drawingml/2006/main" noChangeAspect="1"/>
             </wp:cNvGraphicFramePr>
@@ -1927,11 +2662,11 @@
               <a:graphicData uri="http://schemas.openxmlformats.org/drawingml/2006/picture">
                 <pic:pic xmlns:pic="http://schemas.openxmlformats.org/drawingml/2006/picture">
                   <pic:nvPicPr>
-                    <pic:cNvPr id="1437018635" name="Picture 1" descr="A diagram of a software&#10;&#10;Description automatically generated"/>
+                    <pic:cNvPr id="1159303932" name="Picture 1" descr="A diagram of a game&#10;&#10;Description automatically generated"/>
                     <pic:cNvPicPr/>
                   </pic:nvPicPr>
                   <pic:blipFill>
-                    <a:blip r:embed="rId16"/>
+                    <a:blip r:embed="rId15"/>
                     <a:stretch>
                       <a:fillRect/>
                     </a:stretch>
@@ -1939,7 +2674,7 @@
                   <pic:spPr>
                     <a:xfrm>
                       <a:off x="0" y="0"/>
-                      <a:ext cx="5731510" cy="4823460"/>
+                      <a:ext cx="5731510" cy="5036185"/>
                     </a:xfrm>
                     <a:prstGeom prst="rect">
                       <a:avLst/>
@@ -1954,24 +2689,7 @@
     </w:p>
     <w:p>
       <w:pPr>
-        <w:rPr>
-          <w:bCs/>
-          <w:sz w:val="24"/>
-          <w:szCs w:val="24"/>
-        </w:rPr>
-      </w:pPr>
-    </w:p>
-    <w:p>
-      <w:pPr>
-        <w:rPr>
-          <w:bCs/>
-          <w:sz w:val="24"/>
-          <w:szCs w:val="24"/>
-        </w:rPr>
-      </w:pPr>
-    </w:p>
-    <w:p>
-      <w:pPr>
+        <w:pStyle w:val="Subtitle"/>
         <w:rPr>
           <w:bCs/>
           <w:sz w:val="24"/>
@@ -1986,6 +2704,35 @@
         </w:rPr>
         <w:br w:type="page"/>
       </w:r>
+      <w:hyperlink r:id="rId16" w:anchor="pako:eNqtV21v4jgQ_itRPvVOUBXoC0WrlbggCqfluoLunXTHqjLJFHxy7MhxynIs__3GcQOJ46CutPmQl3nGM-NnxmNn74ciAn_gh4yk6YiStSTxki-5h9cweiU8hGgmXiEGrgIRJ4Ljy4fv7fbHBaMRHEXvGfEXYWye8R8aMyLpxhpg7miIg3wgMUx5qrSFD-12STrDedmaWqa1PjOyAxkIrqRgDGQxYVuO_idfRhVsQyQJFUgdXGPkTfbyGVmGnNY1WUDQWBM65fjEDyEtcgqArNgpOe329_eNeFz9C6Eq2a-YKdNv7nnVOCzsCwYOxYvRrCdtb2B9vTBBlPcbpOqJxnDxi408CUV0_dgo5coLBOXp86fO82eQ4TFUC-1W0cbYdJmU4noVNMI5hhJICtq5LHvP0RE4UMs-VpJt9EsSEQV5dDWTBtPlD03gBAhTmxq42IhtkZILZyLdAdrVWop2ypNMDUNFBfceJFmZVzeuQz6H533jnMKYyrN4MaVCx5p-gF1GdxodZ40bDeYBOBEduhM40ukCdbwNGTKpNeX7B2z1ZyAyTIB3LqFHffM9JzjPs-XRMMCZZdNX9tUFMiIxWcNJNoN086apX2scO6c8BwwjqomHSpGwTutIiqS0UmplWDS7WoPQ3XaRAEQ2gAvYkpsZeEEmJVZ90VGtQB55Y7UYCO06EGetaF6Mm4Ym4OjCpQkOpfxnqMFfv1aaajrlc8LLCTJa3gOoEaToNGqs0GEUlU1dmJH13MVI6zsUK6vBrVLpPwV4aNowXDyshGDeKiC8UKw146p1i-TGfXn_81Nvry7riFPyOJ5QNYc0Y-pYkKhcXYda8nsWJ2mDGNNEKKd8bXE1TU289pJ4Cwdn-ErVbhESBi4VbXsCdL1RTeiImu26vHpyz5ikJqKwODU0FnJLZPQn6GK5WM21Gy2vqWMatNyxueYdZCxF7MTneC5Q8LjF3ftJaFfpm8uGHFUPrrX-ksNoIaxRNaM8B53dJwdFAkO-rpPcbDOQIgs3Bfn2SlJEqtp2NTZUan7HTAg55S8sA0xOfe0nCdudfDs6dpSFkCvMsC5pwmjj8aVyED-Slp-uTDWbvagMzMi3qtBMWcsqXJzEAZZUJLb5Ea-KFl_5CWtCeMTAe3oujyk0iqepnUqXLiq2Kj1RXZg6YY_8E_oCLCUPm4mUkhZ_FQe_5WMouB4j_H3KCVn6aoMNZ-kP8DWCF4KcLv0l16okU2Kx46E_eCEshZafmQ3c_HEdpQnh_mDvf_MH3X7nsnPT7d12urdX_evbTsvf-YN297J7d3933-t2rjq9685N_-7Q8v8TAk1cXd7r67rfu7q-v-v1ezctHyKKpTJ7-8fTj9zH3_kAJTM4_A_OwXf5" w:history="1">
+        <w:r>
+          <w:rPr>
+            <w:rStyle w:val="Hyperlink"/>
+            <w:bCs/>
+            <w:sz w:val="24"/>
+            <w:szCs w:val="24"/>
+          </w:rPr>
+          <w:t>UML</w:t>
+        </w:r>
+        <w:r>
+          <w:rPr>
+            <w:rStyle w:val="Hyperlink"/>
+            <w:bCs/>
+            <w:sz w:val="24"/>
+            <w:szCs w:val="24"/>
+          </w:rPr>
+          <w:t xml:space="preserve"> Diagram</w:t>
+        </w:r>
+        <w:r>
+          <w:rPr>
+            <w:rStyle w:val="Hyperlink"/>
+            <w:bCs/>
+            <w:sz w:val="24"/>
+            <w:szCs w:val="24"/>
+          </w:rPr>
+          <w:t xml:space="preserve"> </w:t>
+        </w:r>
+      </w:hyperlink>
     </w:p>
     <w:p>
       <w:pPr>
@@ -2065,35 +2812,14 @@
           </wp:anchor>
         </w:drawing>
       </w:r>
-      <w:hyperlink r:id="rId18" w:anchor="pako:eNqtV21v4jgQ_itRPvVOUBXoC0WrlbggCqfluoLunXTHqjLJFHxy7MhxynIs__3GcQOJ46CutPmQl3nGM-NnxmNn74ciAn_gh4yk6YiStSTxki-5h9cweiU8hGgmXiEGrgIRJ4Ljy4fv7fbHBaMRHEXvGfEXYWye8R8aMyLpxhpg7miIg3wgMUx5qrSFD-12STrDedmaWqa1PjOyAxkIrqRgDGQxYVuO_idfRhVsQyQJFUgdXGPkTfbyGVmGnNY1WUDQWBM65fjEDyEtcgqArNgpOe329_eNeFz9C6Eq2a-YKdNv7nnVOCzsCwYOxYvRrCdtb2B9vTBBlPcbpOqJxnDxi408CUV0_dgo5coLBOXp86fO82eQ4TFUC-1W0cbYdJmU4noVNMI5hhJICtq5LHvP0RE4UMs-VpJt9EsSEQV5dDWTBtPlD03gBAhTmxq42IhtkZILZyLdAdrVWop2ypNMDUNFBfceJFmZVzeuQz6H533jnMKYyrN4MaVCx5p-gF1GdxodZ40bDeYBOBEduhM40ukCdbwNGTKpNeX7B2z1ZyAyTIB3LqFHffM9JzjPs-XRMMCZZdNX9tUFMiIxWcNJNoN086apX2scO6c8BwwjqomHSpGwTutIiqS0UmplWDS7WoPQ3XaRAEQ2gAvYkpsZeEEmJVZ90VGtQB55Y7UYCO06EGetaF6Mm4Ym4OjCpQkOpfxnqMFfv1aaajrlc8LLCTJa3gOoEaToNGqs0GEUlU1dmJH13MVI6zsUK6vBrVLpPwV4aNowXDyshGDeKiC8UKw146p1i-TGfXn_81Nvry7riFPyOJ5QNYc0Y-pYkKhcXYda8nsWJ2mDGNNEKKd8bXE1TU289pJ4Cwdn-ErVbhESBi4VbXsCdL1RTeiImu26vHpyz5ikJqKwODU0FnJLZPQn6GK5WM21Gy2vqWMatNyxueYdZCxF7MTneC5Q8LjF3ftJaFfpm8uGHFUPrrX-ksNoIaxRNaM8B53dJwdFAkO-rpPcbDOQIgs3Bfn2SlJEqtp2NTZUan7HTAg55S8sA0xOfe0nCdudfDs6dpSFkCvMsC5pwmjj8aVyED-Slp-uTDWbvagMzMi3qtBMWcsqXJzEAZZUJLb5Ea-KFl_5CWtCeMTAe3oujyk0iqepnUqXLiq2Kj1RXZg6YY_8E_oCLCUPm4mUkhZ_FQe_5WMouB4j_H3KCVn6aoMNZ-kP8DWCF4KcLv0l16okU2Kx46E_eCEshZafmQ3c_HEdpQnh_mDvf_MH3X7nsnPT7d12urdX_evbTsvf-YN297J7d3933-t2rjq9685N_-7Q8v8TAk1cXd7r67rfu7q-v-v1ezctHyKKpTJ7-8fTj9zH3_kAJTM4_A_OwXf5" w:history="1">
-        <w:r>
-          <w:rPr>
-            <w:rStyle w:val="Hyperlink"/>
-            <w:bCs/>
-            <w:sz w:val="24"/>
-            <w:szCs w:val="24"/>
-          </w:rPr>
-          <w:t>UML</w:t>
-        </w:r>
-        <w:r>
-          <w:rPr>
-            <w:rStyle w:val="Hyperlink"/>
-            <w:bCs/>
-            <w:sz w:val="24"/>
-            <w:szCs w:val="24"/>
-          </w:rPr>
-          <w:t xml:space="preserve"> Diagram</w:t>
-        </w:r>
-        <w:r>
-          <w:rPr>
-            <w:rStyle w:val="Hyperlink"/>
-            <w:bCs/>
-            <w:sz w:val="24"/>
-            <w:szCs w:val="24"/>
-          </w:rPr>
-          <w:t xml:space="preserve"> </w:t>
-        </w:r>
-      </w:hyperlink>
+      <w:r>
+        <w:rPr>
+          <w:bCs/>
+          <w:sz w:val="24"/>
+          <w:szCs w:val="24"/>
+        </w:rPr>
+        <w:t xml:space="preserve"> </w:t>
+      </w:r>
     </w:p>
     <w:sectPr>
       <w:pgSz w:w="11906" w:h="16838"/>

</xml_diff>